<commit_message>
Added final report and results to implementation
</commit_message>
<xml_diff>
--- a/Final_Report.docx
+++ b/Final_Report.docx
@@ -9,16 +9,16 @@
         <w:rPr>
           <w:rFonts w:ascii="Times New Roman" w:hAnsi="Times New Roman" w:cs="Times New Roman"/>
           <w:b/>
-          <w:sz w:val="24"/>
-          <w:szCs w:val="24"/>
+          <w:sz w:val="28"/>
+          <w:szCs w:val="28"/>
         </w:rPr>
       </w:pPr>
       <w:r>
         <w:rPr>
           <w:rFonts w:ascii="Times New Roman" w:hAnsi="Times New Roman" w:cs="Times New Roman"/>
           <w:b/>
-          <w:sz w:val="24"/>
-          <w:szCs w:val="24"/>
+          <w:sz w:val="28"/>
+          <w:szCs w:val="28"/>
         </w:rPr>
         <w:t>CSCE 629 Analysis of Algorithms</w:t>
       </w:r>
@@ -30,16 +30,16 @@
         <w:rPr>
           <w:rFonts w:ascii="Times New Roman" w:hAnsi="Times New Roman" w:cs="Times New Roman"/>
           <w:b/>
-          <w:sz w:val="24"/>
-          <w:szCs w:val="24"/>
+          <w:sz w:val="28"/>
+          <w:szCs w:val="28"/>
         </w:rPr>
       </w:pPr>
       <w:r>
         <w:rPr>
           <w:rFonts w:ascii="Times New Roman" w:hAnsi="Times New Roman" w:cs="Times New Roman"/>
           <w:b/>
-          <w:sz w:val="24"/>
-          <w:szCs w:val="24"/>
+          <w:sz w:val="28"/>
+          <w:szCs w:val="28"/>
         </w:rPr>
         <w:t>Course Project Report</w:t>
       </w:r>
@@ -69,7 +69,7 @@
         <w:rPr>
           <w:rFonts w:ascii="Times New Roman" w:hAnsi="Times New Roman" w:cs="Times New Roman"/>
           <w:b/>
-          <w:sz w:val="24"/>
+          <w:sz w:val="28"/>
           <w:szCs w:val="24"/>
         </w:rPr>
         <w:t>Introduction</w:t>
@@ -78,6 +78,7 @@
     <w:p>
       <w:pPr>
         <w:spacing w:after="0" w:line="276" w:lineRule="auto"/>
+        <w:ind w:firstLine="720"/>
         <w:rPr>
           <w:rFonts w:ascii="Times New Roman" w:hAnsi="Times New Roman" w:cs="Times New Roman"/>
           <w:sz w:val="24"/>
@@ -164,7 +165,17 @@
           <w:sz w:val="24"/>
           <w:szCs w:val="24"/>
         </w:rPr>
-        <w:t xml:space="preserve"> find the optimal path two vertices. Additionally, we used two well-known algorithms to achieve finding a path: Dijkstra’s and Kruskal’s. However, they were each modified and tuned to either use a heap structure, heap sort for edges, or not use the heap structure at all. With these three different versions of implementations, we measured the performance on random weighted undirected graphs that mathematically represented a sparse or dense graph. </w:t>
+        <w:t xml:space="preserve"> find the optimal path two vertices. Additionally, we used two well-known algorithms to achieve finding a path: Dijkstra’s and Kruskal’s. However, they were each modified and tuned to either use a heap structure, heap sort for edges, or not use th</w:t>
+      </w:r>
+      <w:bookmarkStart w:id="0" w:name="_GoBack"/>
+      <w:bookmarkEnd w:id="0"/>
+      <w:r>
+        <w:rPr>
+          <w:rFonts w:ascii="Times New Roman" w:hAnsi="Times New Roman" w:cs="Times New Roman"/>
+          <w:sz w:val="24"/>
+          <w:szCs w:val="24"/>
+        </w:rPr>
+        <w:t xml:space="preserve">e heap structure at all. With these three different versions of implementations, we measured the performance on random weighted undirected graphs that mathematically represented a sparse or dense graph. </w:t>
       </w:r>
     </w:p>
     <w:p>
@@ -183,7 +194,7 @@
         <w:rPr>
           <w:rFonts w:ascii="Times New Roman" w:hAnsi="Times New Roman" w:cs="Times New Roman"/>
           <w:b/>
-          <w:sz w:val="24"/>
+          <w:sz w:val="28"/>
           <w:szCs w:val="24"/>
         </w:rPr>
       </w:pPr>
@@ -191,7 +202,7 @@
         <w:rPr>
           <w:rFonts w:ascii="Times New Roman" w:hAnsi="Times New Roman" w:cs="Times New Roman"/>
           <w:b/>
-          <w:sz w:val="24"/>
+          <w:sz w:val="28"/>
           <w:szCs w:val="24"/>
         </w:rPr>
         <w:t>Implementation Details</w:t>
@@ -207,6 +218,7 @@
         <w:spacing w:after="0" w:line="276" w:lineRule="auto"/>
         <w:rPr>
           <w:rFonts w:ascii="Times New Roman" w:hAnsi="Times New Roman" w:cs="Times New Roman"/>
+          <w:b/>
           <w:i/>
           <w:sz w:val="24"/>
           <w:szCs w:val="24"/>
@@ -215,6 +227,7 @@
       <w:r>
         <w:rPr>
           <w:rFonts w:ascii="Times New Roman" w:hAnsi="Times New Roman" w:cs="Times New Roman"/>
+          <w:b/>
           <w:i/>
           <w:sz w:val="24"/>
           <w:szCs w:val="24"/>
@@ -225,7 +238,7 @@
     <w:p>
       <w:pPr>
         <w:spacing w:after="0" w:line="276" w:lineRule="auto"/>
-        <w:ind w:left="360"/>
+        <w:ind w:left="360" w:firstLine="360"/>
         <w:rPr>
           <w:rFonts w:ascii="Times New Roman" w:hAnsi="Times New Roman" w:cs="Times New Roman"/>
           <w:sz w:val="24"/>
@@ -347,6 +360,7 @@
         <w:spacing w:after="0" w:line="276" w:lineRule="auto"/>
         <w:rPr>
           <w:rFonts w:ascii="Times New Roman" w:hAnsi="Times New Roman" w:cs="Times New Roman"/>
+          <w:b/>
           <w:i/>
           <w:sz w:val="24"/>
           <w:szCs w:val="24"/>
@@ -355,6 +369,7 @@
       <w:r>
         <w:rPr>
           <w:rFonts w:ascii="Times New Roman" w:hAnsi="Times New Roman" w:cs="Times New Roman"/>
+          <w:b/>
           <w:i/>
           <w:sz w:val="24"/>
           <w:szCs w:val="24"/>
@@ -366,7 +381,7 @@
       <w:pPr>
         <w:pStyle w:val="ListParagraph"/>
         <w:spacing w:after="0" w:line="276" w:lineRule="auto"/>
-        <w:ind w:left="360"/>
+        <w:ind w:left="360" w:firstLine="360"/>
         <w:rPr>
           <w:rFonts w:ascii="Times New Roman" w:hAnsi="Times New Roman" w:cs="Times New Roman"/>
           <w:sz w:val="24"/>
@@ -613,6 +628,7 @@
         <w:spacing w:after="0" w:line="276" w:lineRule="auto"/>
         <w:rPr>
           <w:rFonts w:ascii="Times New Roman" w:hAnsi="Times New Roman" w:cs="Times New Roman"/>
+          <w:b/>
           <w:i/>
           <w:sz w:val="24"/>
           <w:szCs w:val="24"/>
@@ -621,6 +637,7 @@
       <w:r>
         <w:rPr>
           <w:rFonts w:ascii="Times New Roman" w:hAnsi="Times New Roman" w:cs="Times New Roman"/>
+          <w:b/>
           <w:i/>
           <w:sz w:val="24"/>
           <w:szCs w:val="24"/>
@@ -743,6 +760,7 @@
         <w:spacing w:after="0" w:line="276" w:lineRule="auto"/>
         <w:rPr>
           <w:rFonts w:ascii="Times New Roman" w:hAnsi="Times New Roman" w:cs="Times New Roman"/>
+          <w:b/>
           <w:i/>
           <w:sz w:val="24"/>
           <w:szCs w:val="24"/>
@@ -751,6 +769,7 @@
       <w:r>
         <w:rPr>
           <w:rFonts w:ascii="Times New Roman" w:hAnsi="Times New Roman" w:cs="Times New Roman"/>
+          <w:b/>
           <w:i/>
           <w:sz w:val="24"/>
           <w:szCs w:val="24"/>
@@ -762,13 +781,73 @@
       <w:pPr>
         <w:pStyle w:val="ListParagraph"/>
         <w:spacing w:after="0" w:line="276" w:lineRule="auto"/>
-        <w:ind w:left="1080"/>
+        <w:ind w:left="1080" w:firstLine="360"/>
         <w:rPr>
           <w:rFonts w:ascii="Times New Roman" w:hAnsi="Times New Roman" w:cs="Times New Roman"/>
           <w:sz w:val="24"/>
           <w:szCs w:val="24"/>
         </w:rPr>
       </w:pPr>
+      <w:r>
+        <w:rPr>
+          <w:noProof/>
+        </w:rPr>
+        <w:drawing>
+          <wp:anchor distT="0" distB="0" distL="114300" distR="114300" simplePos="0" relativeHeight="251658240" behindDoc="0" locked="0" layoutInCell="1" allowOverlap="1" wp14:anchorId="410F8BF9">
+            <wp:simplePos x="0" y="0"/>
+            <wp:positionH relativeFrom="margin">
+              <wp:posOffset>733425</wp:posOffset>
+            </wp:positionH>
+            <wp:positionV relativeFrom="paragraph">
+              <wp:posOffset>1970405</wp:posOffset>
+            </wp:positionV>
+            <wp:extent cx="5153025" cy="4219575"/>
+            <wp:effectExtent l="0" t="0" r="9525" b="9525"/>
+            <wp:wrapSquare wrapText="bothSides"/>
+            <wp:docPr id="2" name="Picture 2"/>
+            <wp:cNvGraphicFramePr>
+              <a:graphicFrameLocks xmlns:a="http://schemas.openxmlformats.org/drawingml/2006/main" noChangeAspect="1"/>
+            </wp:cNvGraphicFramePr>
+            <a:graphic xmlns:a="http://schemas.openxmlformats.org/drawingml/2006/main">
+              <a:graphicData uri="http://schemas.openxmlformats.org/drawingml/2006/picture">
+                <pic:pic xmlns:pic="http://schemas.openxmlformats.org/drawingml/2006/picture">
+                  <pic:nvPicPr>
+                    <pic:cNvPr id="1" name=""/>
+                    <pic:cNvPicPr/>
+                  </pic:nvPicPr>
+                  <pic:blipFill>
+                    <a:blip r:embed="rId7">
+                      <a:extLst>
+                        <a:ext uri="{28A0092B-C50C-407E-A947-70E740481C1C}">
+                          <a14:useLocalDpi xmlns:a14="http://schemas.microsoft.com/office/drawing/2010/main" val="0"/>
+                        </a:ext>
+                      </a:extLst>
+                    </a:blip>
+                    <a:stretch>
+                      <a:fillRect/>
+                    </a:stretch>
+                  </pic:blipFill>
+                  <pic:spPr>
+                    <a:xfrm>
+                      <a:off x="0" y="0"/>
+                      <a:ext cx="5153025" cy="4219575"/>
+                    </a:xfrm>
+                    <a:prstGeom prst="rect">
+                      <a:avLst/>
+                    </a:prstGeom>
+                  </pic:spPr>
+                </pic:pic>
+              </a:graphicData>
+            </a:graphic>
+            <wp14:sizeRelH relativeFrom="page">
+              <wp14:pctWidth>0</wp14:pctWidth>
+            </wp14:sizeRelH>
+            <wp14:sizeRelV relativeFrom="page">
+              <wp14:pctHeight>0</wp14:pctHeight>
+            </wp14:sizeRelV>
+          </wp:anchor>
+        </w:drawing>
+      </w:r>
       <w:r>
         <w:rPr>
           <w:rFonts w:ascii="Times New Roman" w:hAnsi="Times New Roman" w:cs="Times New Roman"/>
@@ -861,33 +940,46 @@
       <w:pPr>
         <w:pStyle w:val="ListParagraph"/>
         <w:spacing w:after="0" w:line="276" w:lineRule="auto"/>
-        <w:ind w:left="1080"/>
+        <w:ind w:left="1080" w:firstLine="360"/>
         <w:rPr>
           <w:rFonts w:ascii="Times New Roman" w:hAnsi="Times New Roman" w:cs="Times New Roman"/>
           <w:sz w:val="24"/>
           <w:szCs w:val="24"/>
         </w:rPr>
       </w:pPr>
-      <w:r>
-        <w:rPr>
-          <w:rFonts w:ascii="Times New Roman" w:hAnsi="Times New Roman" w:cs="Times New Roman"/>
-          <w:sz w:val="24"/>
-          <w:szCs w:val="24"/>
-        </w:rPr>
-        <w:t>CODE HERE</w:t>
-      </w:r>
     </w:p>
     <w:p>
       <w:pPr>
         <w:pStyle w:val="ListParagraph"/>
         <w:spacing w:after="0" w:line="276" w:lineRule="auto"/>
-        <w:ind w:left="1080"/>
+        <w:ind w:left="1080" w:firstLine="360"/>
         <w:rPr>
           <w:rFonts w:ascii="Times New Roman" w:hAnsi="Times New Roman" w:cs="Times New Roman"/>
           <w:sz w:val="24"/>
           <w:szCs w:val="24"/>
         </w:rPr>
       </w:pPr>
+    </w:p>
+    <w:p>
+      <w:pPr>
+        <w:rPr>
+          <w:rFonts w:ascii="Times New Roman" w:hAnsi="Times New Roman" w:cs="Times New Roman"/>
+          <w:b/>
+          <w:i/>
+          <w:sz w:val="24"/>
+          <w:szCs w:val="24"/>
+        </w:rPr>
+      </w:pPr>
+      <w:r>
+        <w:rPr>
+          <w:rFonts w:ascii="Times New Roman" w:hAnsi="Times New Roman" w:cs="Times New Roman"/>
+          <w:b/>
+          <w:i/>
+          <w:sz w:val="24"/>
+          <w:szCs w:val="24"/>
+        </w:rPr>
+        <w:br w:type="page"/>
+      </w:r>
     </w:p>
     <w:p>
       <w:pPr>
@@ -899,6 +991,7 @@
         <w:spacing w:after="0" w:line="276" w:lineRule="auto"/>
         <w:rPr>
           <w:rFonts w:ascii="Times New Roman" w:hAnsi="Times New Roman" w:cs="Times New Roman"/>
+          <w:b/>
           <w:i/>
           <w:sz w:val="24"/>
           <w:szCs w:val="24"/>
@@ -907,11 +1000,364 @@
       <w:r>
         <w:rPr>
           <w:rFonts w:ascii="Times New Roman" w:hAnsi="Times New Roman" w:cs="Times New Roman"/>
+          <w:b/>
           <w:i/>
           <w:sz w:val="24"/>
           <w:szCs w:val="24"/>
         </w:rPr>
+        <w:lastRenderedPageBreak/>
         <w:t>Dijkstra’s Algorithm with Heap Structure</w:t>
+      </w:r>
+    </w:p>
+    <w:p>
+      <w:pPr>
+        <w:pStyle w:val="ListParagraph"/>
+        <w:spacing w:after="0" w:line="276" w:lineRule="auto"/>
+        <w:ind w:left="1080" w:firstLine="360"/>
+        <w:rPr>
+          <w:rFonts w:ascii="Times New Roman" w:hAnsi="Times New Roman" w:cs="Times New Roman"/>
+          <w:sz w:val="24"/>
+          <w:szCs w:val="24"/>
+        </w:rPr>
+      </w:pPr>
+      <w:proofErr w:type="gramStart"/>
+      <w:r>
+        <w:rPr>
+          <w:rFonts w:ascii="Times New Roman" w:hAnsi="Times New Roman" w:cs="Times New Roman"/>
+          <w:sz w:val="24"/>
+          <w:szCs w:val="24"/>
+        </w:rPr>
+        <w:t>Similarly</w:t>
+      </w:r>
+      <w:proofErr w:type="gramEnd"/>
+      <w:r>
+        <w:rPr>
+          <w:rFonts w:ascii="Times New Roman" w:hAnsi="Times New Roman" w:cs="Times New Roman"/>
+          <w:sz w:val="24"/>
+          <w:szCs w:val="24"/>
+        </w:rPr>
+        <w:t xml:space="preserve"> to the above algorithm, we will use the same pseudo code to implement Dijkstra’s algorithm, but with a slight modification on how we keep track of the fringes. </w:t>
+      </w:r>
+      <w:r>
+        <w:rPr>
+          <w:rFonts w:ascii="Times New Roman" w:hAnsi="Times New Roman" w:cs="Times New Roman"/>
+          <w:sz w:val="24"/>
+          <w:szCs w:val="24"/>
+        </w:rPr>
+        <w:t xml:space="preserve">Instead of the array we used above, we will use the maximum heap structure we previously implemented. This will require a few modifications to our original implementation of Dijkstra. In addition to the three initialized arrays, we will also need to initialize a heap </w:t>
+      </w:r>
+      <w:r>
+        <w:rPr>
+          <w:rFonts w:ascii="Times New Roman" w:hAnsi="Times New Roman" w:cs="Times New Roman"/>
+          <w:i/>
+          <w:sz w:val="24"/>
+          <w:szCs w:val="24"/>
+        </w:rPr>
+        <w:t>hp</w:t>
+      </w:r>
+      <w:r>
+        <w:rPr>
+          <w:rFonts w:ascii="Times New Roman" w:hAnsi="Times New Roman" w:cs="Times New Roman"/>
+          <w:sz w:val="24"/>
+          <w:szCs w:val="24"/>
+        </w:rPr>
+        <w:t xml:space="preserve"> created from our </w:t>
+      </w:r>
+      <w:r>
+        <w:rPr>
+          <w:rFonts w:ascii="Times New Roman" w:hAnsi="Times New Roman" w:cs="Times New Roman"/>
+          <w:i/>
+          <w:sz w:val="24"/>
+          <w:szCs w:val="24"/>
+        </w:rPr>
+        <w:t xml:space="preserve">Heap </w:t>
+      </w:r>
+      <w:r>
+        <w:rPr>
+          <w:rFonts w:ascii="Times New Roman" w:hAnsi="Times New Roman" w:cs="Times New Roman"/>
+          <w:sz w:val="24"/>
+          <w:szCs w:val="24"/>
+        </w:rPr>
+        <w:t xml:space="preserve">class. </w:t>
+      </w:r>
+      <w:r>
+        <w:rPr>
+          <w:rFonts w:ascii="Times New Roman" w:hAnsi="Times New Roman" w:cs="Times New Roman"/>
+          <w:sz w:val="24"/>
+          <w:szCs w:val="24"/>
+        </w:rPr>
+        <w:t xml:space="preserve">In addition, we will insert all the nodes and respective bandwidths that are neighbors to </w:t>
+      </w:r>
+      <w:r>
+        <w:rPr>
+          <w:rFonts w:ascii="Times New Roman" w:hAnsi="Times New Roman" w:cs="Times New Roman"/>
+          <w:i/>
+          <w:sz w:val="24"/>
+          <w:szCs w:val="24"/>
+        </w:rPr>
+        <w:t>s</w:t>
+      </w:r>
+      <w:r>
+        <w:rPr>
+          <w:rFonts w:ascii="Times New Roman" w:hAnsi="Times New Roman" w:cs="Times New Roman"/>
+          <w:sz w:val="24"/>
+          <w:szCs w:val="24"/>
+        </w:rPr>
+        <w:t xml:space="preserve"> into </w:t>
+      </w:r>
+      <w:r>
+        <w:rPr>
+          <w:rFonts w:ascii="Times New Roman" w:hAnsi="Times New Roman" w:cs="Times New Roman"/>
+          <w:i/>
+          <w:sz w:val="24"/>
+          <w:szCs w:val="24"/>
+        </w:rPr>
+        <w:t>hp.</w:t>
+      </w:r>
+      <w:r>
+        <w:rPr>
+          <w:rFonts w:ascii="Times New Roman" w:hAnsi="Times New Roman" w:cs="Times New Roman"/>
+          <w:sz w:val="24"/>
+          <w:szCs w:val="24"/>
+        </w:rPr>
+        <w:t xml:space="preserve"> By using this heap, we are able to return the maximum fringe in </w:t>
+      </w:r>
+      <w:proofErr w:type="gramStart"/>
+      <w:r>
+        <w:rPr>
+          <w:rFonts w:ascii="Times New Roman" w:hAnsi="Times New Roman" w:cs="Times New Roman"/>
+          <w:i/>
+          <w:sz w:val="24"/>
+          <w:szCs w:val="24"/>
+        </w:rPr>
+        <w:t>O(</w:t>
+      </w:r>
+      <w:proofErr w:type="gramEnd"/>
+      <w:r>
+        <w:rPr>
+          <w:rFonts w:ascii="Times New Roman" w:hAnsi="Times New Roman" w:cs="Times New Roman"/>
+          <w:i/>
+          <w:sz w:val="24"/>
+          <w:szCs w:val="24"/>
+        </w:rPr>
+        <w:t>1)</w:t>
+      </w:r>
+      <w:r>
+        <w:rPr>
+          <w:rFonts w:ascii="Times New Roman" w:hAnsi="Times New Roman" w:cs="Times New Roman"/>
+          <w:sz w:val="24"/>
+          <w:szCs w:val="24"/>
+        </w:rPr>
+        <w:t xml:space="preserve"> time considering it is the first value of the heap</w:t>
+      </w:r>
+      <w:r>
+        <w:rPr>
+          <w:rFonts w:ascii="Times New Roman" w:hAnsi="Times New Roman" w:cs="Times New Roman"/>
+          <w:i/>
+          <w:sz w:val="24"/>
+          <w:szCs w:val="24"/>
+        </w:rPr>
+        <w:t xml:space="preserve">. </w:t>
+      </w:r>
+      <w:r>
+        <w:rPr>
+          <w:rFonts w:ascii="Times New Roman" w:hAnsi="Times New Roman" w:cs="Times New Roman"/>
+          <w:sz w:val="24"/>
+          <w:szCs w:val="24"/>
+        </w:rPr>
+        <w:t xml:space="preserve">In doing so, we basically will use the </w:t>
+      </w:r>
+      <w:r>
+        <w:rPr>
+          <w:rFonts w:ascii="Times New Roman" w:hAnsi="Times New Roman" w:cs="Times New Roman"/>
+          <w:i/>
+          <w:sz w:val="24"/>
+          <w:szCs w:val="24"/>
+        </w:rPr>
+        <w:t>Maximum</w:t>
+      </w:r>
+      <w:r>
+        <w:rPr>
+          <w:rFonts w:ascii="Times New Roman" w:hAnsi="Times New Roman" w:cs="Times New Roman"/>
+          <w:sz w:val="24"/>
+          <w:szCs w:val="24"/>
+        </w:rPr>
+        <w:t xml:space="preserve"> function from the heap and the </w:t>
+      </w:r>
+      <w:r>
+        <w:rPr>
+          <w:rFonts w:ascii="Times New Roman" w:hAnsi="Times New Roman" w:cs="Times New Roman"/>
+          <w:i/>
+          <w:sz w:val="24"/>
+          <w:szCs w:val="24"/>
+        </w:rPr>
+        <w:t xml:space="preserve">Delete </w:t>
+      </w:r>
+      <w:r>
+        <w:rPr>
+          <w:rFonts w:ascii="Times New Roman" w:hAnsi="Times New Roman" w:cs="Times New Roman"/>
+          <w:sz w:val="24"/>
+          <w:szCs w:val="24"/>
+        </w:rPr>
+        <w:t>function on the maximum node</w:t>
+      </w:r>
+      <w:r>
+        <w:rPr>
+          <w:rFonts w:ascii="Times New Roman" w:hAnsi="Times New Roman" w:cs="Times New Roman"/>
+          <w:sz w:val="24"/>
+          <w:szCs w:val="24"/>
+        </w:rPr>
+        <w:t xml:space="preserve">, which has been proven to take </w:t>
+      </w:r>
+      <w:proofErr w:type="gramStart"/>
+      <w:r>
+        <w:rPr>
+          <w:rFonts w:ascii="Times New Roman" w:hAnsi="Times New Roman" w:cs="Times New Roman"/>
+          <w:i/>
+          <w:sz w:val="24"/>
+          <w:szCs w:val="24"/>
+        </w:rPr>
+        <w:t>O(</w:t>
+      </w:r>
+      <w:proofErr w:type="gramEnd"/>
+      <w:r>
+        <w:rPr>
+          <w:rFonts w:ascii="Times New Roman" w:hAnsi="Times New Roman" w:cs="Times New Roman"/>
+          <w:i/>
+          <w:sz w:val="24"/>
+          <w:szCs w:val="24"/>
+        </w:rPr>
+        <w:t>log n)</w:t>
+      </w:r>
+      <w:r>
+        <w:rPr>
+          <w:rFonts w:ascii="Times New Roman" w:hAnsi="Times New Roman" w:cs="Times New Roman"/>
+          <w:sz w:val="24"/>
+          <w:szCs w:val="24"/>
+        </w:rPr>
+        <w:t xml:space="preserve"> based on the height of the tree</w:t>
+      </w:r>
+      <w:r>
+        <w:rPr>
+          <w:rFonts w:ascii="Times New Roman" w:hAnsi="Times New Roman" w:cs="Times New Roman"/>
+          <w:sz w:val="24"/>
+          <w:szCs w:val="24"/>
+        </w:rPr>
+        <w:t xml:space="preserve">. Lastly, our two conditions consist of an unseen status and a fringe status. If a neighbor node is still unseen, then we will insert the fringe into the heap. However, if the second condition is true, then we will delete this vertex from the heap, update the bandwidth and parent arrays and insert this new vertex back into the heap. </w:t>
+      </w:r>
+      <w:r>
+        <w:rPr>
+          <w:rFonts w:ascii="Times New Roman" w:hAnsi="Times New Roman" w:cs="Times New Roman"/>
+          <w:sz w:val="24"/>
+          <w:szCs w:val="24"/>
+        </w:rPr>
+        <w:t xml:space="preserve">The operations for deleting and inserting into a heap take </w:t>
+      </w:r>
+      <w:proofErr w:type="gramStart"/>
+      <w:r>
+        <w:rPr>
+          <w:rFonts w:ascii="Times New Roman" w:hAnsi="Times New Roman" w:cs="Times New Roman"/>
+          <w:i/>
+          <w:sz w:val="24"/>
+          <w:szCs w:val="24"/>
+        </w:rPr>
+        <w:t>O(</w:t>
+      </w:r>
+      <w:proofErr w:type="gramEnd"/>
+      <w:r>
+        <w:rPr>
+          <w:rFonts w:ascii="Times New Roman" w:hAnsi="Times New Roman" w:cs="Times New Roman"/>
+          <w:i/>
+          <w:sz w:val="24"/>
+          <w:szCs w:val="24"/>
+        </w:rPr>
+        <w:t>log n)</w:t>
+      </w:r>
+      <w:r>
+        <w:rPr>
+          <w:rFonts w:ascii="Times New Roman" w:hAnsi="Times New Roman" w:cs="Times New Roman"/>
+          <w:sz w:val="24"/>
+          <w:szCs w:val="24"/>
+        </w:rPr>
+        <w:t xml:space="preserve"> as mentioned previously and finding the maximum </w:t>
+      </w:r>
+      <w:r>
+        <w:rPr>
+          <w:rFonts w:ascii="Times New Roman" w:hAnsi="Times New Roman" w:cs="Times New Roman"/>
+          <w:i/>
+          <w:sz w:val="24"/>
+          <w:szCs w:val="24"/>
+        </w:rPr>
+        <w:t>O(1),</w:t>
+      </w:r>
+      <w:r>
+        <w:rPr>
+          <w:rFonts w:ascii="Times New Roman" w:hAnsi="Times New Roman" w:cs="Times New Roman"/>
+          <w:sz w:val="24"/>
+          <w:szCs w:val="24"/>
+        </w:rPr>
+        <w:t xml:space="preserve"> which will result in overall complexity of this version of Dijkstra to be </w:t>
+      </w:r>
+      <w:r>
+        <w:rPr>
+          <w:rFonts w:ascii="Times New Roman" w:hAnsi="Times New Roman" w:cs="Times New Roman"/>
+          <w:i/>
+          <w:sz w:val="24"/>
+          <w:szCs w:val="24"/>
+        </w:rPr>
+        <w:t>O(m log n),</w:t>
+      </w:r>
+      <w:r>
+        <w:rPr>
+          <w:rFonts w:ascii="Times New Roman" w:hAnsi="Times New Roman" w:cs="Times New Roman"/>
+          <w:sz w:val="24"/>
+          <w:szCs w:val="24"/>
+        </w:rPr>
+        <w:t xml:space="preserve"> where </w:t>
+      </w:r>
+      <w:r>
+        <w:rPr>
+          <w:rFonts w:ascii="Times New Roman" w:hAnsi="Times New Roman" w:cs="Times New Roman"/>
+          <w:i/>
+          <w:sz w:val="24"/>
+          <w:szCs w:val="24"/>
+        </w:rPr>
+        <w:t xml:space="preserve">m </w:t>
+      </w:r>
+      <w:r>
+        <w:rPr>
+          <w:rFonts w:ascii="Times New Roman" w:hAnsi="Times New Roman" w:cs="Times New Roman"/>
+          <w:sz w:val="24"/>
+          <w:szCs w:val="24"/>
+        </w:rPr>
+        <w:t xml:space="preserve">represents the edges of the graph and </w:t>
+      </w:r>
+      <w:proofErr w:type="spellStart"/>
+      <w:r>
+        <w:rPr>
+          <w:rFonts w:ascii="Times New Roman" w:hAnsi="Times New Roman" w:cs="Times New Roman"/>
+          <w:i/>
+          <w:sz w:val="24"/>
+          <w:szCs w:val="24"/>
+        </w:rPr>
+        <w:t>n</w:t>
+      </w:r>
+      <w:proofErr w:type="spellEnd"/>
+      <w:r>
+        <w:rPr>
+          <w:rFonts w:ascii="Times New Roman" w:hAnsi="Times New Roman" w:cs="Times New Roman"/>
+          <w:sz w:val="24"/>
+          <w:szCs w:val="24"/>
+        </w:rPr>
+        <w:t xml:space="preserve"> the number of vertices. </w:t>
+      </w:r>
+      <w:r>
+        <w:rPr>
+          <w:rFonts w:ascii="Times New Roman" w:hAnsi="Times New Roman" w:cs="Times New Roman"/>
+          <w:sz w:val="24"/>
+          <w:szCs w:val="24"/>
+        </w:rPr>
+        <w:t>The implementation of this modified version of Dijkstra’s algorithm with the use of heap structure to find the maximum fringe is shown below:</w:t>
       </w:r>
     </w:p>
     <w:p>
@@ -925,377 +1371,66 @@
           <w:szCs w:val="24"/>
         </w:rPr>
       </w:pPr>
-      <w:proofErr w:type="gramStart"/>
-      <w:r>
-        <w:rPr>
-          <w:rFonts w:ascii="Times New Roman" w:hAnsi="Times New Roman" w:cs="Times New Roman"/>
-          <w:sz w:val="24"/>
-          <w:szCs w:val="24"/>
-        </w:rPr>
-        <w:t>Similarly</w:t>
-      </w:r>
-      <w:proofErr w:type="gramEnd"/>
-      <w:r>
-        <w:rPr>
-          <w:rFonts w:ascii="Times New Roman" w:hAnsi="Times New Roman" w:cs="Times New Roman"/>
-          <w:sz w:val="24"/>
-          <w:szCs w:val="24"/>
-        </w:rPr>
-        <w:t xml:space="preserve"> to the above algorithm, we will use the same pseudo code to implement Dijkstra’s algorithm, but with a slight modification on how we keep track of the fringes. </w:t>
-      </w:r>
-      <w:r>
-        <w:rPr>
-          <w:rFonts w:ascii="Times New Roman" w:hAnsi="Times New Roman" w:cs="Times New Roman"/>
-          <w:sz w:val="24"/>
-          <w:szCs w:val="24"/>
-        </w:rPr>
-        <w:t xml:space="preserve">Instead of the array we used above, we will use the maximum heap structure we previously implemented. This will require a few modifications to our original implementation of Dijkstra. In addition to the three initialized arrays, we will also need to initialize a heap </w:t>
-      </w:r>
-      <w:r>
-        <w:rPr>
-          <w:rFonts w:ascii="Times New Roman" w:hAnsi="Times New Roman" w:cs="Times New Roman"/>
-          <w:i/>
-          <w:sz w:val="24"/>
-          <w:szCs w:val="24"/>
-        </w:rPr>
-        <w:t>hp</w:t>
-      </w:r>
-      <w:r>
-        <w:rPr>
-          <w:rFonts w:ascii="Times New Roman" w:hAnsi="Times New Roman" w:cs="Times New Roman"/>
-          <w:sz w:val="24"/>
-          <w:szCs w:val="24"/>
-        </w:rPr>
-        <w:t xml:space="preserve"> created from our </w:t>
-      </w:r>
-      <w:r>
-        <w:rPr>
-          <w:rFonts w:ascii="Times New Roman" w:hAnsi="Times New Roman" w:cs="Times New Roman"/>
-          <w:i/>
-          <w:sz w:val="24"/>
-          <w:szCs w:val="24"/>
-        </w:rPr>
-        <w:t xml:space="preserve">Heap </w:t>
-      </w:r>
-      <w:r>
-        <w:rPr>
-          <w:rFonts w:ascii="Times New Roman" w:hAnsi="Times New Roman" w:cs="Times New Roman"/>
-          <w:sz w:val="24"/>
-          <w:szCs w:val="24"/>
-        </w:rPr>
-        <w:t xml:space="preserve">class. </w:t>
-      </w:r>
-      <w:r>
-        <w:rPr>
-          <w:rFonts w:ascii="Times New Roman" w:hAnsi="Times New Roman" w:cs="Times New Roman"/>
-          <w:sz w:val="24"/>
-          <w:szCs w:val="24"/>
-        </w:rPr>
-        <w:t xml:space="preserve">In addition, we will insert all the nodes and respective bandwidths that are neighbors to </w:t>
-      </w:r>
-      <w:r>
-        <w:rPr>
-          <w:rFonts w:ascii="Times New Roman" w:hAnsi="Times New Roman" w:cs="Times New Roman"/>
-          <w:i/>
-          <w:sz w:val="24"/>
-          <w:szCs w:val="24"/>
-        </w:rPr>
-        <w:t>s</w:t>
-      </w:r>
-      <w:r>
-        <w:rPr>
-          <w:rFonts w:ascii="Times New Roman" w:hAnsi="Times New Roman" w:cs="Times New Roman"/>
-          <w:sz w:val="24"/>
-          <w:szCs w:val="24"/>
-        </w:rPr>
-        <w:t xml:space="preserve"> into </w:t>
-      </w:r>
-      <w:r>
-        <w:rPr>
-          <w:rFonts w:ascii="Times New Roman" w:hAnsi="Times New Roman" w:cs="Times New Roman"/>
-          <w:i/>
-          <w:sz w:val="24"/>
-          <w:szCs w:val="24"/>
-        </w:rPr>
-        <w:t>hp.</w:t>
-      </w:r>
-      <w:r>
-        <w:rPr>
-          <w:rFonts w:ascii="Times New Roman" w:hAnsi="Times New Roman" w:cs="Times New Roman"/>
-          <w:sz w:val="24"/>
-          <w:szCs w:val="24"/>
-        </w:rPr>
-        <w:t xml:space="preserve"> By using this heap, we are able to return the maximum fringe in </w:t>
-      </w:r>
-      <w:proofErr w:type="gramStart"/>
-      <w:r>
-        <w:rPr>
-          <w:rFonts w:ascii="Times New Roman" w:hAnsi="Times New Roman" w:cs="Times New Roman"/>
-          <w:i/>
-          <w:sz w:val="24"/>
-          <w:szCs w:val="24"/>
-        </w:rPr>
-        <w:t>O(</w:t>
-      </w:r>
-      <w:proofErr w:type="gramEnd"/>
-      <w:r>
-        <w:rPr>
-          <w:rFonts w:ascii="Times New Roman" w:hAnsi="Times New Roman" w:cs="Times New Roman"/>
-          <w:i/>
-          <w:sz w:val="24"/>
-          <w:szCs w:val="24"/>
-        </w:rPr>
-        <w:t>1)</w:t>
-      </w:r>
-      <w:r>
-        <w:rPr>
-          <w:rFonts w:ascii="Times New Roman" w:hAnsi="Times New Roman" w:cs="Times New Roman"/>
-          <w:sz w:val="24"/>
-          <w:szCs w:val="24"/>
-        </w:rPr>
-        <w:t xml:space="preserve"> time considering it is the first value of the heap</w:t>
-      </w:r>
-      <w:r>
-        <w:rPr>
-          <w:rFonts w:ascii="Times New Roman" w:hAnsi="Times New Roman" w:cs="Times New Roman"/>
-          <w:i/>
-          <w:sz w:val="24"/>
-          <w:szCs w:val="24"/>
-        </w:rPr>
-        <w:t xml:space="preserve">. </w:t>
-      </w:r>
-      <w:r>
-        <w:rPr>
-          <w:rFonts w:ascii="Times New Roman" w:hAnsi="Times New Roman" w:cs="Times New Roman"/>
-          <w:sz w:val="24"/>
-          <w:szCs w:val="24"/>
-        </w:rPr>
-        <w:t xml:space="preserve">In doing so, we basically will use the </w:t>
-      </w:r>
-      <w:r>
-        <w:rPr>
-          <w:rFonts w:ascii="Times New Roman" w:hAnsi="Times New Roman" w:cs="Times New Roman"/>
-          <w:i/>
-          <w:sz w:val="24"/>
-          <w:szCs w:val="24"/>
-        </w:rPr>
-        <w:t>Maximum</w:t>
-      </w:r>
-      <w:r>
-        <w:rPr>
-          <w:rFonts w:ascii="Times New Roman" w:hAnsi="Times New Roman" w:cs="Times New Roman"/>
-          <w:sz w:val="24"/>
-          <w:szCs w:val="24"/>
-        </w:rPr>
-        <w:t xml:space="preserve"> function from the heap and the </w:t>
-      </w:r>
-      <w:r>
-        <w:rPr>
-          <w:rFonts w:ascii="Times New Roman" w:hAnsi="Times New Roman" w:cs="Times New Roman"/>
-          <w:i/>
-          <w:sz w:val="24"/>
-          <w:szCs w:val="24"/>
-        </w:rPr>
-        <w:t xml:space="preserve">Delete </w:t>
-      </w:r>
-      <w:r>
-        <w:rPr>
-          <w:rFonts w:ascii="Times New Roman" w:hAnsi="Times New Roman" w:cs="Times New Roman"/>
-          <w:sz w:val="24"/>
-          <w:szCs w:val="24"/>
-        </w:rPr>
-        <w:t>function on the maximum node</w:t>
-      </w:r>
-      <w:r>
-        <w:rPr>
-          <w:rFonts w:ascii="Times New Roman" w:hAnsi="Times New Roman" w:cs="Times New Roman"/>
-          <w:sz w:val="24"/>
-          <w:szCs w:val="24"/>
-        </w:rPr>
-        <w:t xml:space="preserve">, which has been proven to take </w:t>
-      </w:r>
-      <w:proofErr w:type="gramStart"/>
-      <w:r>
-        <w:rPr>
-          <w:rFonts w:ascii="Times New Roman" w:hAnsi="Times New Roman" w:cs="Times New Roman"/>
-          <w:i/>
-          <w:sz w:val="24"/>
-          <w:szCs w:val="24"/>
-        </w:rPr>
-        <w:t>O(</w:t>
-      </w:r>
-      <w:proofErr w:type="gramEnd"/>
-      <w:r>
-        <w:rPr>
-          <w:rFonts w:ascii="Times New Roman" w:hAnsi="Times New Roman" w:cs="Times New Roman"/>
-          <w:i/>
-          <w:sz w:val="24"/>
-          <w:szCs w:val="24"/>
-        </w:rPr>
-        <w:t>log n)</w:t>
-      </w:r>
-      <w:r>
-        <w:rPr>
-          <w:rFonts w:ascii="Times New Roman" w:hAnsi="Times New Roman" w:cs="Times New Roman"/>
-          <w:sz w:val="24"/>
-          <w:szCs w:val="24"/>
-        </w:rPr>
-        <w:t xml:space="preserve"> based on the height of the tree</w:t>
-      </w:r>
-      <w:r>
-        <w:rPr>
-          <w:rFonts w:ascii="Times New Roman" w:hAnsi="Times New Roman" w:cs="Times New Roman"/>
-          <w:sz w:val="24"/>
-          <w:szCs w:val="24"/>
-        </w:rPr>
-        <w:t xml:space="preserve">. Lastly, our two conditions consist of an unseen status and a fringe status. If a neighbor node is still unseen, then we will insert the fringe into the heap. However, if the second condition is true, then we will delete this vertex from the heap, update the bandwidth and parent arrays and insert this new vertex back into the heap. </w:t>
-      </w:r>
-      <w:r>
-        <w:rPr>
-          <w:rFonts w:ascii="Times New Roman" w:hAnsi="Times New Roman" w:cs="Times New Roman"/>
-          <w:sz w:val="24"/>
-          <w:szCs w:val="24"/>
-        </w:rPr>
-        <w:t xml:space="preserve">The operations for deleting and inserting into a heap take </w:t>
-      </w:r>
-      <w:proofErr w:type="gramStart"/>
-      <w:r>
-        <w:rPr>
-          <w:rFonts w:ascii="Times New Roman" w:hAnsi="Times New Roman" w:cs="Times New Roman"/>
-          <w:i/>
-          <w:sz w:val="24"/>
-          <w:szCs w:val="24"/>
-        </w:rPr>
-        <w:t>O(</w:t>
-      </w:r>
-      <w:proofErr w:type="gramEnd"/>
-      <w:r>
-        <w:rPr>
-          <w:rFonts w:ascii="Times New Roman" w:hAnsi="Times New Roman" w:cs="Times New Roman"/>
-          <w:i/>
-          <w:sz w:val="24"/>
-          <w:szCs w:val="24"/>
-        </w:rPr>
-        <w:t>log n)</w:t>
-      </w:r>
-      <w:r>
-        <w:rPr>
-          <w:rFonts w:ascii="Times New Roman" w:hAnsi="Times New Roman" w:cs="Times New Roman"/>
-          <w:sz w:val="24"/>
-          <w:szCs w:val="24"/>
-        </w:rPr>
-        <w:t xml:space="preserve"> as mentioned previously and finding the maximum </w:t>
-      </w:r>
-      <w:r>
-        <w:rPr>
-          <w:rFonts w:ascii="Times New Roman" w:hAnsi="Times New Roman" w:cs="Times New Roman"/>
-          <w:i/>
-          <w:sz w:val="24"/>
-          <w:szCs w:val="24"/>
-        </w:rPr>
-        <w:t>O(1),</w:t>
-      </w:r>
-      <w:r>
-        <w:rPr>
-          <w:rFonts w:ascii="Times New Roman" w:hAnsi="Times New Roman" w:cs="Times New Roman"/>
-          <w:sz w:val="24"/>
-          <w:szCs w:val="24"/>
-        </w:rPr>
-        <w:t xml:space="preserve"> which will result in overall complexity of this version of Dijkstra to be </w:t>
-      </w:r>
-      <w:r>
-        <w:rPr>
-          <w:rFonts w:ascii="Times New Roman" w:hAnsi="Times New Roman" w:cs="Times New Roman"/>
-          <w:i/>
-          <w:sz w:val="24"/>
-          <w:szCs w:val="24"/>
-        </w:rPr>
-        <w:t>O(m log n),</w:t>
-      </w:r>
-      <w:r>
-        <w:rPr>
-          <w:rFonts w:ascii="Times New Roman" w:hAnsi="Times New Roman" w:cs="Times New Roman"/>
-          <w:sz w:val="24"/>
-          <w:szCs w:val="24"/>
-        </w:rPr>
-        <w:t xml:space="preserve"> where </w:t>
-      </w:r>
-      <w:r>
-        <w:rPr>
-          <w:rFonts w:ascii="Times New Roman" w:hAnsi="Times New Roman" w:cs="Times New Roman"/>
-          <w:i/>
-          <w:sz w:val="24"/>
-          <w:szCs w:val="24"/>
-        </w:rPr>
-        <w:t xml:space="preserve">m </w:t>
-      </w:r>
-      <w:r>
-        <w:rPr>
-          <w:rFonts w:ascii="Times New Roman" w:hAnsi="Times New Roman" w:cs="Times New Roman"/>
-          <w:sz w:val="24"/>
-          <w:szCs w:val="24"/>
-        </w:rPr>
-        <w:t xml:space="preserve">represents the edges of the graph and </w:t>
-      </w:r>
-      <w:proofErr w:type="spellStart"/>
-      <w:r>
-        <w:rPr>
-          <w:rFonts w:ascii="Times New Roman" w:hAnsi="Times New Roman" w:cs="Times New Roman"/>
-          <w:i/>
-          <w:sz w:val="24"/>
-          <w:szCs w:val="24"/>
-        </w:rPr>
-        <w:t>n</w:t>
-      </w:r>
-      <w:proofErr w:type="spellEnd"/>
-      <w:r>
-        <w:rPr>
-          <w:rFonts w:ascii="Times New Roman" w:hAnsi="Times New Roman" w:cs="Times New Roman"/>
-          <w:sz w:val="24"/>
-          <w:szCs w:val="24"/>
-        </w:rPr>
-        <w:t xml:space="preserve"> the number of vertices. </w:t>
-      </w:r>
-      <w:r>
-        <w:rPr>
-          <w:rFonts w:ascii="Times New Roman" w:hAnsi="Times New Roman" w:cs="Times New Roman"/>
-          <w:sz w:val="24"/>
-          <w:szCs w:val="24"/>
-        </w:rPr>
-        <w:t>The implementation of this modified version of Dijkstra’s algorithm with the use of heap structure to find the maximum fringe is shown below:</w:t>
-      </w:r>
-    </w:p>
-    <w:p>
-      <w:pPr>
-        <w:pStyle w:val="ListParagraph"/>
-        <w:spacing w:after="0" w:line="276" w:lineRule="auto"/>
-        <w:ind w:left="1080"/>
-        <w:rPr>
-          <w:rFonts w:ascii="Times New Roman" w:hAnsi="Times New Roman" w:cs="Times New Roman"/>
-          <w:sz w:val="24"/>
-          <w:szCs w:val="24"/>
-        </w:rPr>
-      </w:pPr>
-      <w:r>
-        <w:rPr>
-          <w:rFonts w:ascii="Times New Roman" w:hAnsi="Times New Roman" w:cs="Times New Roman"/>
-          <w:sz w:val="24"/>
-          <w:szCs w:val="24"/>
-        </w:rPr>
-        <w:t xml:space="preserve">CODE HERE </w:t>
-      </w:r>
-    </w:p>
-    <w:p>
-      <w:pPr>
-        <w:pStyle w:val="ListParagraph"/>
-        <w:spacing w:after="0" w:line="276" w:lineRule="auto"/>
-        <w:ind w:left="1080"/>
-        <w:rPr>
-          <w:rFonts w:ascii="Times New Roman" w:hAnsi="Times New Roman" w:cs="Times New Roman"/>
-          <w:sz w:val="24"/>
-          <w:szCs w:val="24"/>
-        </w:rPr>
-      </w:pPr>
+      <w:r>
+        <w:rPr>
+          <w:noProof/>
+        </w:rPr>
+        <w:drawing>
+          <wp:anchor distT="0" distB="0" distL="114300" distR="114300" simplePos="0" relativeHeight="251659264" behindDoc="0" locked="0" layoutInCell="1" allowOverlap="1" wp14:anchorId="5724DD03">
+            <wp:simplePos x="0" y="0"/>
+            <wp:positionH relativeFrom="margin">
+              <wp:posOffset>1304290</wp:posOffset>
+            </wp:positionH>
+            <wp:positionV relativeFrom="paragraph">
+              <wp:posOffset>63500</wp:posOffset>
+            </wp:positionV>
+            <wp:extent cx="3890645" cy="3924300"/>
+            <wp:effectExtent l="0" t="0" r="0" b="0"/>
+            <wp:wrapSquare wrapText="bothSides"/>
+            <wp:docPr id="3" name="Picture 3"/>
+            <wp:cNvGraphicFramePr>
+              <a:graphicFrameLocks xmlns:a="http://schemas.openxmlformats.org/drawingml/2006/main" noChangeAspect="1"/>
+            </wp:cNvGraphicFramePr>
+            <a:graphic xmlns:a="http://schemas.openxmlformats.org/drawingml/2006/main">
+              <a:graphicData uri="http://schemas.openxmlformats.org/drawingml/2006/picture">
+                <pic:pic xmlns:pic="http://schemas.openxmlformats.org/drawingml/2006/picture">
+                  <pic:nvPicPr>
+                    <pic:cNvPr id="1" name=""/>
+                    <pic:cNvPicPr/>
+                  </pic:nvPicPr>
+                  <pic:blipFill>
+                    <a:blip r:embed="rId8">
+                      <a:extLst>
+                        <a:ext uri="{28A0092B-C50C-407E-A947-70E740481C1C}">
+                          <a14:useLocalDpi xmlns:a14="http://schemas.microsoft.com/office/drawing/2010/main" val="0"/>
+                        </a:ext>
+                      </a:extLst>
+                    </a:blip>
+                    <a:stretch>
+                      <a:fillRect/>
+                    </a:stretch>
+                  </pic:blipFill>
+                  <pic:spPr>
+                    <a:xfrm>
+                      <a:off x="0" y="0"/>
+                      <a:ext cx="3890645" cy="3924300"/>
+                    </a:xfrm>
+                    <a:prstGeom prst="rect">
+                      <a:avLst/>
+                    </a:prstGeom>
+                  </pic:spPr>
+                </pic:pic>
+              </a:graphicData>
+            </a:graphic>
+            <wp14:sizeRelH relativeFrom="page">
+              <wp14:pctWidth>0</wp14:pctWidth>
+            </wp14:sizeRelH>
+            <wp14:sizeRelV relativeFrom="page">
+              <wp14:pctHeight>0</wp14:pctHeight>
+            </wp14:sizeRelV>
+          </wp:anchor>
+        </w:drawing>
+      </w:r>
     </w:p>
     <w:p>
       <w:pPr>
@@ -1307,6 +1442,7 @@
         <w:spacing w:after="0" w:line="276" w:lineRule="auto"/>
         <w:rPr>
           <w:rFonts w:ascii="Times New Roman" w:hAnsi="Times New Roman" w:cs="Times New Roman"/>
+          <w:b/>
           <w:i/>
           <w:sz w:val="24"/>
           <w:szCs w:val="24"/>
@@ -1315,16 +1451,19 @@
       <w:r>
         <w:rPr>
           <w:rFonts w:ascii="Times New Roman" w:hAnsi="Times New Roman" w:cs="Times New Roman"/>
+          <w:b/>
           <w:i/>
           <w:sz w:val="24"/>
           <w:szCs w:val="24"/>
         </w:rPr>
+        <w:lastRenderedPageBreak/>
         <w:t xml:space="preserve">Kruskal’s Algorithm with </w:t>
       </w:r>
       <w:proofErr w:type="spellStart"/>
       <w:r>
         <w:rPr>
           <w:rFonts w:ascii="Times New Roman" w:hAnsi="Times New Roman" w:cs="Times New Roman"/>
+          <w:b/>
           <w:i/>
           <w:sz w:val="24"/>
           <w:szCs w:val="24"/>
@@ -1336,7 +1475,7 @@
     <w:p>
       <w:pPr>
         <w:spacing w:after="0" w:line="276" w:lineRule="auto"/>
-        <w:ind w:left="1080"/>
+        <w:ind w:left="1080" w:firstLine="360"/>
         <w:rPr>
           <w:rFonts w:ascii="Times New Roman" w:hAnsi="Times New Roman" w:cs="Times New Roman"/>
           <w:sz w:val="24"/>
@@ -1655,69 +1794,133 @@
           <w:szCs w:val="24"/>
         </w:rPr>
         <w:t>The final implementation of this modified version of Kruskal’s algorithm with the use of heap sort is shown below:</w:t>
+      </w:r>
+    </w:p>
+    <w:p>
+      <w:pPr>
+        <w:spacing w:after="0" w:line="276" w:lineRule="auto"/>
+        <w:ind w:left="1080" w:firstLine="360"/>
+        <w:rPr>
+          <w:rFonts w:ascii="Times New Roman" w:hAnsi="Times New Roman" w:cs="Times New Roman"/>
+          <w:sz w:val="24"/>
+          <w:szCs w:val="24"/>
+        </w:rPr>
+      </w:pPr>
+      <w:r>
+        <w:rPr>
+          <w:noProof/>
+        </w:rPr>
+        <w:drawing>
+          <wp:anchor distT="0" distB="0" distL="114300" distR="114300" simplePos="0" relativeHeight="251660288" behindDoc="0" locked="0" layoutInCell="1" allowOverlap="1" wp14:anchorId="749F9834">
+            <wp:simplePos x="0" y="0"/>
+            <wp:positionH relativeFrom="column">
+              <wp:posOffset>1171575</wp:posOffset>
+            </wp:positionH>
+            <wp:positionV relativeFrom="paragraph">
+              <wp:posOffset>107950</wp:posOffset>
+            </wp:positionV>
+            <wp:extent cx="4095750" cy="3305175"/>
+            <wp:effectExtent l="0" t="0" r="0" b="9525"/>
+            <wp:wrapSquare wrapText="bothSides"/>
+            <wp:docPr id="1" name="Picture 1"/>
+            <wp:cNvGraphicFramePr>
+              <a:graphicFrameLocks xmlns:a="http://schemas.openxmlformats.org/drawingml/2006/main" noChangeAspect="1"/>
+            </wp:cNvGraphicFramePr>
+            <a:graphic xmlns:a="http://schemas.openxmlformats.org/drawingml/2006/main">
+              <a:graphicData uri="http://schemas.openxmlformats.org/drawingml/2006/picture">
+                <pic:pic xmlns:pic="http://schemas.openxmlformats.org/drawingml/2006/picture">
+                  <pic:nvPicPr>
+                    <pic:cNvPr id="1" name=""/>
+                    <pic:cNvPicPr/>
+                  </pic:nvPicPr>
+                  <pic:blipFill>
+                    <a:blip r:embed="rId9">
+                      <a:extLst>
+                        <a:ext uri="{28A0092B-C50C-407E-A947-70E740481C1C}">
+                          <a14:useLocalDpi xmlns:a14="http://schemas.microsoft.com/office/drawing/2010/main" val="0"/>
+                        </a:ext>
+                      </a:extLst>
+                    </a:blip>
+                    <a:stretch>
+                      <a:fillRect/>
+                    </a:stretch>
+                  </pic:blipFill>
+                  <pic:spPr>
+                    <a:xfrm>
+                      <a:off x="0" y="0"/>
+                      <a:ext cx="4095750" cy="3305175"/>
+                    </a:xfrm>
+                    <a:prstGeom prst="rect">
+                      <a:avLst/>
+                    </a:prstGeom>
+                  </pic:spPr>
+                </pic:pic>
+              </a:graphicData>
+            </a:graphic>
+            <wp14:sizeRelH relativeFrom="page">
+              <wp14:pctWidth>0</wp14:pctWidth>
+            </wp14:sizeRelH>
+            <wp14:sizeRelV relativeFrom="page">
+              <wp14:pctHeight>0</wp14:pctHeight>
+            </wp14:sizeRelV>
+          </wp:anchor>
+        </w:drawing>
       </w:r>
     </w:p>
     <w:p>
       <w:pPr>
         <w:spacing w:after="0" w:line="276" w:lineRule="auto"/>
         <w:ind w:left="1080"/>
+        <w:jc w:val="center"/>
         <w:rPr>
           <w:rFonts w:ascii="Times New Roman" w:hAnsi="Times New Roman" w:cs="Times New Roman"/>
           <w:sz w:val="24"/>
           <w:szCs w:val="24"/>
         </w:rPr>
       </w:pPr>
-      <w:r>
-        <w:rPr>
-          <w:rFonts w:ascii="Times New Roman" w:hAnsi="Times New Roman" w:cs="Times New Roman"/>
-          <w:sz w:val="24"/>
-          <w:szCs w:val="24"/>
-        </w:rPr>
-        <w:t>CODE HERE</w:t>
-      </w:r>
-      <w:r>
-        <w:rPr>
-          <w:rFonts w:ascii="Times New Roman" w:hAnsi="Times New Roman" w:cs="Times New Roman"/>
-          <w:i/>
-          <w:sz w:val="24"/>
-          <w:szCs w:val="24"/>
-        </w:rPr>
-        <w:t xml:space="preserve"> </w:t>
+    </w:p>
+    <w:p>
+      <w:pPr>
+        <w:rPr>
+          <w:rFonts w:ascii="Times New Roman" w:hAnsi="Times New Roman" w:cs="Times New Roman"/>
+          <w:b/>
+          <w:sz w:val="24"/>
+          <w:szCs w:val="24"/>
+        </w:rPr>
+      </w:pPr>
+      <w:r>
+        <w:rPr>
+          <w:rFonts w:ascii="Times New Roman" w:hAnsi="Times New Roman" w:cs="Times New Roman"/>
+          <w:b/>
+          <w:sz w:val="24"/>
+          <w:szCs w:val="24"/>
+        </w:rPr>
+        <w:br w:type="page"/>
       </w:r>
     </w:p>
     <w:p>
       <w:pPr>
         <w:spacing w:after="0" w:line="276" w:lineRule="auto"/>
-        <w:ind w:left="1080"/>
-        <w:rPr>
-          <w:rFonts w:ascii="Times New Roman" w:hAnsi="Times New Roman" w:cs="Times New Roman"/>
-          <w:sz w:val="24"/>
+        <w:rPr>
+          <w:rFonts w:ascii="Times New Roman" w:hAnsi="Times New Roman" w:cs="Times New Roman"/>
+          <w:sz w:val="28"/>
           <w:szCs w:val="24"/>
         </w:rPr>
       </w:pPr>
-    </w:p>
-    <w:p>
-      <w:pPr>
-        <w:spacing w:after="0" w:line="276" w:lineRule="auto"/>
-        <w:rPr>
-          <w:rFonts w:ascii="Times New Roman" w:hAnsi="Times New Roman" w:cs="Times New Roman"/>
-          <w:sz w:val="24"/>
-          <w:szCs w:val="24"/>
-        </w:rPr>
-      </w:pPr>
       <w:r>
         <w:rPr>
           <w:rFonts w:ascii="Times New Roman" w:hAnsi="Times New Roman" w:cs="Times New Roman"/>
           <w:b/>
-          <w:sz w:val="24"/>
-          <w:szCs w:val="24"/>
-        </w:rPr>
+          <w:sz w:val="28"/>
+          <w:szCs w:val="24"/>
+        </w:rPr>
+        <w:lastRenderedPageBreak/>
         <w:t>Evaluation</w:t>
       </w:r>
       <w:r>
         <w:rPr>
           <w:rFonts w:ascii="Times New Roman" w:hAnsi="Times New Roman" w:cs="Times New Roman"/>
-          <w:sz w:val="24"/>
+          <w:sz w:val="28"/>
           <w:szCs w:val="24"/>
         </w:rPr>
         <w:t xml:space="preserve"> </w:t>
@@ -1726,7 +1929,7 @@
         <w:rPr>
           <w:rFonts w:ascii="Times New Roman" w:hAnsi="Times New Roman" w:cs="Times New Roman"/>
           <w:b/>
-          <w:sz w:val="24"/>
+          <w:sz w:val="28"/>
           <w:szCs w:val="24"/>
         </w:rPr>
         <w:t>Setup</w:t>
@@ -2129,6 +2332,7 @@
     <w:p>
       <w:pPr>
         <w:spacing w:after="0" w:line="276" w:lineRule="auto"/>
+        <w:ind w:firstLine="360"/>
         <w:rPr>
           <w:rFonts w:ascii="Times New Roman" w:hAnsi="Times New Roman" w:cs="Times New Roman"/>
           <w:sz w:val="24"/>
@@ -2149,16 +2353,7 @@
           <w:sz w:val="24"/>
           <w:szCs w:val="24"/>
         </w:rPr>
-        <w:t xml:space="preserve"> test the performance of our algorithms, we generated five random sparse graphs and five random dense graphs. For each of these generated graphs, we picked five random pairs of source-destination pairs. We then ran all three algorithms on each of these pairs for the respective graph. We measured the running time of our algorithm by returning the number of </w:t>
-      </w:r>
-      <w:r>
-        <w:rPr>
-          <w:rFonts w:ascii="Times New Roman" w:hAnsi="Times New Roman" w:cs="Times New Roman"/>
-          <w:sz w:val="24"/>
-          <w:szCs w:val="24"/>
-        </w:rPr>
-        <w:lastRenderedPageBreak/>
-        <w:t>seconds it takes to finish executing the specific algorithm</w:t>
+        <w:t xml:space="preserve"> test the performance of our algorithms, we generated five random sparse graphs and five random dense graphs. For each of these generated graphs, we picked five random pairs of source-destination pairs. We then ran all three algorithms on each of these pairs for the respective graph. We measured the running time of our algorithm by returning the number of seconds it takes to finish executing the specific algorithm</w:t>
       </w:r>
       <w:r>
         <w:rPr>
@@ -2185,7 +2380,7 @@
         <w:rPr>
           <w:rFonts w:ascii="Times New Roman" w:hAnsi="Times New Roman" w:cs="Times New Roman"/>
           <w:b/>
-          <w:sz w:val="24"/>
+          <w:sz w:val="28"/>
           <w:szCs w:val="24"/>
         </w:rPr>
       </w:pPr>
@@ -2193,7 +2388,7 @@
         <w:rPr>
           <w:rFonts w:ascii="Times New Roman" w:hAnsi="Times New Roman" w:cs="Times New Roman"/>
           <w:b/>
-          <w:sz w:val="24"/>
+          <w:sz w:val="28"/>
           <w:szCs w:val="24"/>
         </w:rPr>
         <w:t>Performance Analysis</w:t>
@@ -2215,6 +2410,23 @@
           <w:szCs w:val="24"/>
         </w:rPr>
         <w:t>The results of our evaluation tests for each of these algorithms on sparse and dense graphs are shown in the tables below with their overall average running time.</w:t>
+      </w:r>
+    </w:p>
+    <w:p>
+      <w:pPr>
+        <w:rPr>
+          <w:rFonts w:ascii="Times New Roman" w:hAnsi="Times New Roman" w:cs="Times New Roman"/>
+          <w:sz w:val="24"/>
+          <w:szCs w:val="24"/>
+        </w:rPr>
+      </w:pPr>
+      <w:r>
+        <w:rPr>
+          <w:rFonts w:ascii="Times New Roman" w:hAnsi="Times New Roman" w:cs="Times New Roman"/>
+          <w:sz w:val="24"/>
+          <w:szCs w:val="24"/>
+        </w:rPr>
+        <w:br w:type="page"/>
       </w:r>
     </w:p>
     <w:p>
@@ -6862,6 +7074,23 @@
     </w:p>
     <w:p>
       <w:pPr>
+        <w:rPr>
+          <w:rFonts w:ascii="Times New Roman" w:hAnsi="Times New Roman" w:cs="Times New Roman"/>
+          <w:sz w:val="24"/>
+          <w:szCs w:val="24"/>
+        </w:rPr>
+      </w:pPr>
+      <w:r>
+        <w:rPr>
+          <w:rFonts w:ascii="Times New Roman" w:hAnsi="Times New Roman" w:cs="Times New Roman"/>
+          <w:sz w:val="24"/>
+          <w:szCs w:val="24"/>
+        </w:rPr>
+        <w:br w:type="page"/>
+      </w:r>
+    </w:p>
+    <w:p>
+      <w:pPr>
         <w:spacing w:after="0" w:line="276" w:lineRule="auto"/>
         <w:rPr>
           <w:rFonts w:ascii="Times New Roman" w:hAnsi="Times New Roman" w:cs="Times New Roman"/>
@@ -11644,6 +11873,499 @@
     <w:p>
       <w:pPr>
         <w:spacing w:after="0" w:line="276" w:lineRule="auto"/>
+        <w:ind w:firstLine="720"/>
+        <w:rPr>
+          <w:rFonts w:ascii="Times New Roman" w:hAnsi="Times New Roman" w:cs="Times New Roman"/>
+          <w:sz w:val="24"/>
+          <w:szCs w:val="24"/>
+        </w:rPr>
+      </w:pPr>
+      <w:r>
+        <w:rPr>
+          <w:rFonts w:ascii="Times New Roman" w:hAnsi="Times New Roman" w:cs="Times New Roman"/>
+          <w:sz w:val="24"/>
+          <w:szCs w:val="24"/>
+        </w:rPr>
+        <w:t>Based on the overall average running time, we can observe the following performance relation for sparse graphs:</w:t>
+      </w:r>
+    </w:p>
+    <w:p>
+      <w:pPr>
+        <w:spacing w:before="120" w:after="120" w:line="276" w:lineRule="auto"/>
+        <w:jc w:val="center"/>
+        <w:rPr>
+          <w:rFonts w:ascii="Times New Roman" w:hAnsi="Times New Roman" w:cs="Times New Roman"/>
+          <w:i/>
+          <w:sz w:val="24"/>
+          <w:szCs w:val="24"/>
+        </w:rPr>
+      </w:pPr>
+      <w:r>
+        <w:rPr>
+          <w:rFonts w:ascii="Times New Roman" w:hAnsi="Times New Roman" w:cs="Times New Roman"/>
+          <w:i/>
+          <w:sz w:val="24"/>
+          <w:szCs w:val="24"/>
+        </w:rPr>
+        <w:t xml:space="preserve"> (Faster) </w:t>
+      </w:r>
+      <w:r>
+        <w:rPr>
+          <w:rFonts w:ascii="Times New Roman" w:hAnsi="Times New Roman" w:cs="Times New Roman"/>
+          <w:i/>
+          <w:sz w:val="24"/>
+          <w:szCs w:val="24"/>
+        </w:rPr>
+        <w:t>Dijkstra with Heap &gt; Kruskal &gt; Dijkstra without Heap</w:t>
+      </w:r>
+      <w:r>
+        <w:rPr>
+          <w:rFonts w:ascii="Times New Roman" w:hAnsi="Times New Roman" w:cs="Times New Roman"/>
+          <w:i/>
+          <w:sz w:val="24"/>
+          <w:szCs w:val="24"/>
+        </w:rPr>
+        <w:t xml:space="preserve"> (Slower)</w:t>
+      </w:r>
+    </w:p>
+    <w:p>
+      <w:pPr>
+        <w:spacing w:after="0" w:line="276" w:lineRule="auto"/>
+        <w:rPr>
+          <w:rFonts w:ascii="Times New Roman" w:hAnsi="Times New Roman" w:cs="Times New Roman"/>
+          <w:sz w:val="24"/>
+          <w:szCs w:val="24"/>
+        </w:rPr>
+      </w:pPr>
+      <w:r>
+        <w:rPr>
+          <w:rFonts w:ascii="Times New Roman" w:hAnsi="Times New Roman" w:cs="Times New Roman"/>
+          <w:sz w:val="24"/>
+          <w:szCs w:val="24"/>
+        </w:rPr>
+        <w:t xml:space="preserve">The most </w:t>
+      </w:r>
+      <w:r>
+        <w:rPr>
+          <w:rFonts w:ascii="Times New Roman" w:hAnsi="Times New Roman" w:cs="Times New Roman"/>
+          <w:sz w:val="24"/>
+          <w:szCs w:val="24"/>
+        </w:rPr>
+        <w:t>time-consuming</w:t>
+      </w:r>
+      <w:r>
+        <w:rPr>
+          <w:rFonts w:ascii="Times New Roman" w:hAnsi="Times New Roman" w:cs="Times New Roman"/>
+          <w:sz w:val="24"/>
+          <w:szCs w:val="24"/>
+        </w:rPr>
+        <w:t xml:space="preserve"> algorithm </w:t>
+      </w:r>
+      <w:r>
+        <w:rPr>
+          <w:rFonts w:ascii="Times New Roman" w:hAnsi="Times New Roman" w:cs="Times New Roman"/>
+          <w:sz w:val="24"/>
+          <w:szCs w:val="24"/>
+        </w:rPr>
+        <w:t xml:space="preserve">for sparse graphs </w:t>
+      </w:r>
+      <w:r>
+        <w:rPr>
+          <w:rFonts w:ascii="Times New Roman" w:hAnsi="Times New Roman" w:cs="Times New Roman"/>
+          <w:sz w:val="24"/>
+          <w:szCs w:val="24"/>
+        </w:rPr>
+        <w:t>is Dijkstra without the use of the heap structure</w:t>
+      </w:r>
+      <w:r>
+        <w:rPr>
+          <w:rFonts w:ascii="Times New Roman" w:hAnsi="Times New Roman" w:cs="Times New Roman"/>
+          <w:sz w:val="24"/>
+          <w:szCs w:val="24"/>
+        </w:rPr>
+        <w:t xml:space="preserve">, which as explained in the implementation, the overall complexity would be O(n2). This is due to having to iterate through the entire array of vertices every time it needs to find the maximum fringe. Therefore, it performs as expected. As was proven in class, Kruskal’s algorithm with the use of Union-Find operations and Dijkstra’s algorithm with the help of a heap structure would both take an overall complexity time of </w:t>
+      </w:r>
+      <w:proofErr w:type="gramStart"/>
+      <w:r>
+        <w:rPr>
+          <w:rFonts w:ascii="Times New Roman" w:hAnsi="Times New Roman" w:cs="Times New Roman"/>
+          <w:sz w:val="24"/>
+          <w:szCs w:val="24"/>
+        </w:rPr>
+        <w:t>O(</w:t>
+      </w:r>
+      <w:proofErr w:type="gramEnd"/>
+      <w:r>
+        <w:rPr>
+          <w:rFonts w:ascii="Times New Roman" w:hAnsi="Times New Roman" w:cs="Times New Roman"/>
+          <w:sz w:val="24"/>
+          <w:szCs w:val="24"/>
+        </w:rPr>
+        <w:t xml:space="preserve">m log n). This is based on the notion that the Find operation would take </w:t>
+      </w:r>
+      <w:proofErr w:type="gramStart"/>
+      <w:r>
+        <w:rPr>
+          <w:rFonts w:ascii="Times New Roman" w:hAnsi="Times New Roman" w:cs="Times New Roman"/>
+          <w:sz w:val="24"/>
+          <w:szCs w:val="24"/>
+        </w:rPr>
+        <w:t>O(</w:t>
+      </w:r>
+      <w:proofErr w:type="gramEnd"/>
+      <w:r>
+        <w:rPr>
+          <w:rFonts w:ascii="Times New Roman" w:hAnsi="Times New Roman" w:cs="Times New Roman"/>
+          <w:sz w:val="24"/>
+          <w:szCs w:val="24"/>
+        </w:rPr>
+        <w:t xml:space="preserve">log n) time and the Insert and Delete operations would also </w:t>
+      </w:r>
+      <w:r>
+        <w:rPr>
+          <w:rFonts w:ascii="Times New Roman" w:hAnsi="Times New Roman" w:cs="Times New Roman"/>
+          <w:sz w:val="24"/>
+          <w:szCs w:val="24"/>
+        </w:rPr>
+        <w:lastRenderedPageBreak/>
+        <w:t>take O(log n).</w:t>
+      </w:r>
+      <w:r>
+        <w:rPr>
+          <w:rFonts w:ascii="Times New Roman" w:hAnsi="Times New Roman" w:cs="Times New Roman"/>
+          <w:sz w:val="24"/>
+          <w:szCs w:val="24"/>
+        </w:rPr>
+        <w:t xml:space="preserve"> However, one additional modification that was added to Kruskal’s algorithm was the </w:t>
+      </w:r>
+      <w:proofErr w:type="spellStart"/>
+      <w:r>
+        <w:rPr>
+          <w:rFonts w:ascii="Times New Roman" w:hAnsi="Times New Roman" w:cs="Times New Roman"/>
+          <w:i/>
+          <w:sz w:val="24"/>
+          <w:szCs w:val="24"/>
+        </w:rPr>
+        <w:t>HeapSort</w:t>
+      </w:r>
+      <w:proofErr w:type="spellEnd"/>
+      <w:r>
+        <w:rPr>
+          <w:rFonts w:ascii="Times New Roman" w:hAnsi="Times New Roman" w:cs="Times New Roman"/>
+          <w:sz w:val="24"/>
+          <w:szCs w:val="24"/>
+        </w:rPr>
+        <w:t xml:space="preserve"> function, which requires to sort through all the edges of the graph. In addition, after building the maximum spanning tree, the algorithm </w:t>
+      </w:r>
+      <w:proofErr w:type="gramStart"/>
+      <w:r>
+        <w:rPr>
+          <w:rFonts w:ascii="Times New Roman" w:hAnsi="Times New Roman" w:cs="Times New Roman"/>
+          <w:sz w:val="24"/>
+          <w:szCs w:val="24"/>
+        </w:rPr>
+        <w:t>has to</w:t>
+      </w:r>
+      <w:proofErr w:type="gramEnd"/>
+      <w:r>
+        <w:rPr>
+          <w:rFonts w:ascii="Times New Roman" w:hAnsi="Times New Roman" w:cs="Times New Roman"/>
+          <w:sz w:val="24"/>
+          <w:szCs w:val="24"/>
+        </w:rPr>
+        <w:t xml:space="preserve"> run a DFS algorithm to provide the path between the two vertices. Therefore, the performance difference would be due to the constants in the </w:t>
+      </w:r>
+      <w:r>
+        <w:rPr>
+          <w:rFonts w:ascii="Times New Roman" w:hAnsi="Times New Roman" w:cs="Times New Roman"/>
+          <w:sz w:val="24"/>
+          <w:szCs w:val="24"/>
+        </w:rPr>
+        <w:t>Big-O complexity. Although</w:t>
+      </w:r>
+      <w:r>
+        <w:rPr>
+          <w:rFonts w:ascii="Times New Roman" w:hAnsi="Times New Roman" w:cs="Times New Roman"/>
+          <w:sz w:val="24"/>
+          <w:szCs w:val="24"/>
+        </w:rPr>
+        <w:t xml:space="preserve"> there</w:t>
+      </w:r>
+      <w:r>
+        <w:rPr>
+          <w:rFonts w:ascii="Times New Roman" w:hAnsi="Times New Roman" w:cs="Times New Roman"/>
+          <w:sz w:val="24"/>
+          <w:szCs w:val="24"/>
+        </w:rPr>
+        <w:t xml:space="preserve"> </w:t>
+      </w:r>
+      <w:r>
+        <w:rPr>
+          <w:rFonts w:ascii="Times New Roman" w:hAnsi="Times New Roman" w:cs="Times New Roman"/>
+          <w:sz w:val="24"/>
+          <w:szCs w:val="24"/>
+        </w:rPr>
+        <w:t xml:space="preserve">could be </w:t>
+      </w:r>
+      <w:proofErr w:type="gramStart"/>
+      <w:r>
+        <w:rPr>
+          <w:rFonts w:ascii="Times New Roman" w:hAnsi="Times New Roman" w:cs="Times New Roman"/>
+          <w:sz w:val="24"/>
+          <w:szCs w:val="24"/>
+        </w:rPr>
+        <w:t>a number of</w:t>
+      </w:r>
+      <w:proofErr w:type="gramEnd"/>
+      <w:r>
+        <w:rPr>
+          <w:rFonts w:ascii="Times New Roman" w:hAnsi="Times New Roman" w:cs="Times New Roman"/>
+          <w:sz w:val="24"/>
+          <w:szCs w:val="24"/>
+        </w:rPr>
+        <w:t xml:space="preserve"> insertion and deletion operations, the amount of time it will take to sort through all edges in the graph </w:t>
+      </w:r>
+      <w:r>
+        <w:rPr>
+          <w:rFonts w:ascii="Times New Roman" w:hAnsi="Times New Roman" w:cs="Times New Roman"/>
+          <w:sz w:val="24"/>
+          <w:szCs w:val="24"/>
+        </w:rPr>
+        <w:t xml:space="preserve">and also perform DFS on all the edges in the new graph </w:t>
+      </w:r>
+      <w:r>
+        <w:rPr>
+          <w:rFonts w:ascii="Times New Roman" w:hAnsi="Times New Roman" w:cs="Times New Roman"/>
+          <w:sz w:val="24"/>
+          <w:szCs w:val="24"/>
+        </w:rPr>
+        <w:t xml:space="preserve">increase the </w:t>
+      </w:r>
+      <w:r>
+        <w:rPr>
+          <w:rFonts w:ascii="Times New Roman" w:hAnsi="Times New Roman" w:cs="Times New Roman"/>
+          <w:sz w:val="24"/>
+          <w:szCs w:val="24"/>
+        </w:rPr>
+        <w:t>constant value of overall time complexity, and therefore explain the reason it performs slower than Dijkstra’s implementation with a heap.</w:t>
+      </w:r>
+    </w:p>
+    <w:p>
+      <w:pPr>
+        <w:spacing w:after="0" w:line="276" w:lineRule="auto"/>
+        <w:ind w:firstLine="720"/>
+        <w:rPr>
+          <w:rFonts w:ascii="Times New Roman" w:hAnsi="Times New Roman" w:cs="Times New Roman"/>
+          <w:sz w:val="24"/>
+          <w:szCs w:val="24"/>
+        </w:rPr>
+      </w:pPr>
+      <w:r>
+        <w:rPr>
+          <w:rFonts w:ascii="Times New Roman" w:hAnsi="Times New Roman" w:cs="Times New Roman"/>
+          <w:sz w:val="24"/>
+          <w:szCs w:val="24"/>
+        </w:rPr>
+        <w:t>Based on the overall average running time, we can observe the following performance relation for dense graphs:</w:t>
+      </w:r>
+    </w:p>
+    <w:p>
+      <w:pPr>
+        <w:spacing w:before="120" w:after="120" w:line="276" w:lineRule="auto"/>
+        <w:jc w:val="center"/>
+        <w:rPr>
+          <w:rFonts w:ascii="Times New Roman" w:hAnsi="Times New Roman" w:cs="Times New Roman"/>
+          <w:i/>
+          <w:sz w:val="24"/>
+          <w:szCs w:val="24"/>
+        </w:rPr>
+      </w:pPr>
+      <w:r>
+        <w:rPr>
+          <w:rFonts w:ascii="Times New Roman" w:hAnsi="Times New Roman" w:cs="Times New Roman"/>
+          <w:i/>
+          <w:sz w:val="24"/>
+          <w:szCs w:val="24"/>
+        </w:rPr>
+        <w:t xml:space="preserve">(Faster) </w:t>
+      </w:r>
+      <w:r>
+        <w:rPr>
+          <w:rFonts w:ascii="Times New Roman" w:hAnsi="Times New Roman" w:cs="Times New Roman"/>
+          <w:i/>
+          <w:sz w:val="24"/>
+          <w:szCs w:val="24"/>
+        </w:rPr>
+        <w:t>Dijkstra with Heap &gt; Dijkstra without Heap &gt; Kruskal</w:t>
+      </w:r>
+      <w:r>
+        <w:rPr>
+          <w:rFonts w:ascii="Times New Roman" w:hAnsi="Times New Roman" w:cs="Times New Roman"/>
+          <w:i/>
+          <w:sz w:val="24"/>
+          <w:szCs w:val="24"/>
+        </w:rPr>
+        <w:t xml:space="preserve"> (Slower)</w:t>
+      </w:r>
+    </w:p>
+    <w:p>
+      <w:pPr>
+        <w:spacing w:after="0" w:line="276" w:lineRule="auto"/>
+        <w:rPr>
+          <w:rFonts w:ascii="Times New Roman" w:hAnsi="Times New Roman" w:cs="Times New Roman"/>
+          <w:sz w:val="24"/>
+          <w:szCs w:val="24"/>
+        </w:rPr>
+      </w:pPr>
+      <w:proofErr w:type="gramStart"/>
+      <w:r>
+        <w:rPr>
+          <w:rFonts w:ascii="Times New Roman" w:hAnsi="Times New Roman" w:cs="Times New Roman"/>
+          <w:sz w:val="24"/>
+          <w:szCs w:val="24"/>
+        </w:rPr>
+        <w:t>Similar to</w:t>
+      </w:r>
+      <w:proofErr w:type="gramEnd"/>
+      <w:r>
+        <w:rPr>
+          <w:rFonts w:ascii="Times New Roman" w:hAnsi="Times New Roman" w:cs="Times New Roman"/>
+          <w:sz w:val="24"/>
+          <w:szCs w:val="24"/>
+        </w:rPr>
+        <w:t xml:space="preserve"> the performance in sparse graphs, Dijkstra’s algorithm with the use of the heap structure takes the least amount of time to return the maximum bandwidth path. This demonstrates the usefulness of this algorithm in both types of graphs and is able to hold the overall complexity time of </w:t>
+      </w:r>
+      <w:proofErr w:type="gramStart"/>
+      <w:r>
+        <w:rPr>
+          <w:rFonts w:ascii="Times New Roman" w:hAnsi="Times New Roman" w:cs="Times New Roman"/>
+          <w:sz w:val="24"/>
+          <w:szCs w:val="24"/>
+        </w:rPr>
+        <w:t>O(</w:t>
+      </w:r>
+      <w:proofErr w:type="gramEnd"/>
+      <w:r>
+        <w:rPr>
+          <w:rFonts w:ascii="Times New Roman" w:hAnsi="Times New Roman" w:cs="Times New Roman"/>
+          <w:sz w:val="24"/>
+          <w:szCs w:val="24"/>
+        </w:rPr>
+        <w:t>m log n) despite the number of edges being greater than the number of vertices. On the other end of the spectrum, Kruskal’s algorithm obtains the worst performance in dense graphs</w:t>
+      </w:r>
+      <w:r>
+        <w:rPr>
+          <w:rFonts w:ascii="Times New Roman" w:hAnsi="Times New Roman" w:cs="Times New Roman"/>
+          <w:sz w:val="24"/>
+          <w:szCs w:val="24"/>
+        </w:rPr>
+        <w:t xml:space="preserve"> as it performs 16 times slower than Dijkstra</w:t>
+      </w:r>
+      <w:r>
+        <w:rPr>
+          <w:rFonts w:ascii="Times New Roman" w:hAnsi="Times New Roman" w:cs="Times New Roman"/>
+          <w:sz w:val="24"/>
+          <w:szCs w:val="24"/>
+        </w:rPr>
+        <w:t xml:space="preserve">, which is </w:t>
+      </w:r>
+      <w:r>
+        <w:rPr>
+          <w:rFonts w:ascii="Times New Roman" w:hAnsi="Times New Roman" w:cs="Times New Roman"/>
+          <w:sz w:val="24"/>
+          <w:szCs w:val="24"/>
+        </w:rPr>
+        <w:t>not</w:t>
+      </w:r>
+      <w:r>
+        <w:rPr>
+          <w:rFonts w:ascii="Times New Roman" w:hAnsi="Times New Roman" w:cs="Times New Roman"/>
+          <w:sz w:val="24"/>
+          <w:szCs w:val="24"/>
+        </w:rPr>
+        <w:t xml:space="preserve"> a surprising observation. In our implementation, we had to use </w:t>
+      </w:r>
+      <w:proofErr w:type="spellStart"/>
+      <w:r>
+        <w:rPr>
+          <w:rFonts w:ascii="Times New Roman" w:hAnsi="Times New Roman" w:cs="Times New Roman"/>
+          <w:i/>
+          <w:sz w:val="24"/>
+          <w:szCs w:val="24"/>
+        </w:rPr>
+        <w:t>HeapSort</w:t>
+      </w:r>
+      <w:proofErr w:type="spellEnd"/>
+      <w:r>
+        <w:rPr>
+          <w:rFonts w:ascii="Times New Roman" w:hAnsi="Times New Roman" w:cs="Times New Roman"/>
+          <w:sz w:val="24"/>
+          <w:szCs w:val="24"/>
+        </w:rPr>
+        <w:t xml:space="preserve"> to sort through the edges and therefore on a dense graph, this will be highly inefficient and </w:t>
+      </w:r>
+      <w:r>
+        <w:rPr>
+          <w:rFonts w:ascii="Times New Roman" w:hAnsi="Times New Roman" w:cs="Times New Roman"/>
+          <w:sz w:val="24"/>
+          <w:szCs w:val="24"/>
+        </w:rPr>
+        <w:t>dependent</w:t>
+      </w:r>
+      <w:r>
+        <w:rPr>
+          <w:rFonts w:ascii="Times New Roman" w:hAnsi="Times New Roman" w:cs="Times New Roman"/>
+          <w:sz w:val="24"/>
+          <w:szCs w:val="24"/>
+        </w:rPr>
+        <w:t xml:space="preserve"> on the number of edges. In a dense graph, the number of edges will be greater than the number of vertices and the probability for two vertices to be connected to 20% of its neighbors is </w:t>
+      </w:r>
+      <w:proofErr w:type="gramStart"/>
+      <w:r>
+        <w:rPr>
+          <w:rFonts w:ascii="Times New Roman" w:hAnsi="Times New Roman" w:cs="Times New Roman"/>
+          <w:sz w:val="24"/>
+          <w:szCs w:val="24"/>
+        </w:rPr>
+        <w:t>similar to</w:t>
+      </w:r>
+      <w:proofErr w:type="gramEnd"/>
+      <w:r>
+        <w:rPr>
+          <w:rFonts w:ascii="Times New Roman" w:hAnsi="Times New Roman" w:cs="Times New Roman"/>
+          <w:sz w:val="24"/>
+          <w:szCs w:val="24"/>
+        </w:rPr>
+        <w:t xml:space="preserve"> having a vertex degree of 1000. </w:t>
+      </w:r>
+      <w:r>
+        <w:rPr>
+          <w:rFonts w:ascii="Times New Roman" w:hAnsi="Times New Roman" w:cs="Times New Roman"/>
+          <w:sz w:val="24"/>
+          <w:szCs w:val="24"/>
+        </w:rPr>
+        <w:t>As a result, t</w:t>
+      </w:r>
+      <w:r>
+        <w:rPr>
+          <w:rFonts w:ascii="Times New Roman" w:hAnsi="Times New Roman" w:cs="Times New Roman"/>
+          <w:sz w:val="24"/>
+          <w:szCs w:val="24"/>
+        </w:rPr>
+        <w:t xml:space="preserve">he </w:t>
+      </w:r>
+      <w:r>
+        <w:rPr>
+          <w:rFonts w:ascii="Times New Roman" w:hAnsi="Times New Roman" w:cs="Times New Roman"/>
+          <w:sz w:val="24"/>
+          <w:szCs w:val="24"/>
+        </w:rPr>
+        <w:t>total number of edges would be at least over a million edges and having to sort through all these edges would be time consuming. This explains the terrible performance of Kruskal and a possible flaw in the implementation that could be improved.</w:t>
+      </w:r>
+    </w:p>
+    <w:p>
+      <w:pPr>
+        <w:spacing w:after="0" w:line="276" w:lineRule="auto"/>
         <w:rPr>
           <w:rFonts w:ascii="Times New Roman" w:hAnsi="Times New Roman" w:cs="Times New Roman"/>
           <w:sz w:val="24"/>
@@ -11654,239 +12376,30 @@
     <w:p>
       <w:pPr>
         <w:spacing w:after="0" w:line="276" w:lineRule="auto"/>
-        <w:ind w:firstLine="720"/>
-        <w:rPr>
-          <w:rFonts w:ascii="Times New Roman" w:hAnsi="Times New Roman" w:cs="Times New Roman"/>
-          <w:sz w:val="24"/>
+        <w:rPr>
+          <w:rFonts w:ascii="Times New Roman" w:hAnsi="Times New Roman" w:cs="Times New Roman"/>
+          <w:b/>
+          <w:sz w:val="28"/>
           <w:szCs w:val="24"/>
         </w:rPr>
       </w:pPr>
       <w:r>
         <w:rPr>
           <w:rFonts w:ascii="Times New Roman" w:hAnsi="Times New Roman" w:cs="Times New Roman"/>
-          <w:sz w:val="24"/>
-          <w:szCs w:val="24"/>
-        </w:rPr>
-        <w:t>Based on the overall average running time, we can observe the following performance relation for sparse graphs:</w:t>
-      </w:r>
-    </w:p>
-    <w:p>
-      <w:pPr>
-        <w:spacing w:after="0" w:line="276" w:lineRule="auto"/>
-        <w:jc w:val="center"/>
-        <w:rPr>
-          <w:rFonts w:ascii="Times New Roman" w:hAnsi="Times New Roman" w:cs="Times New Roman"/>
-          <w:sz w:val="24"/>
-          <w:szCs w:val="24"/>
-        </w:rPr>
-      </w:pPr>
-      <w:r>
-        <w:rPr>
-          <w:rFonts w:ascii="Times New Roman" w:hAnsi="Times New Roman" w:cs="Times New Roman"/>
-          <w:sz w:val="24"/>
-          <w:szCs w:val="24"/>
-        </w:rPr>
-        <w:t>Dijkstra with Heap &gt; Kruskal &gt; Dijkstra without Heap</w:t>
-      </w:r>
-    </w:p>
-    <w:p>
-      <w:pPr>
-        <w:spacing w:after="0" w:line="276" w:lineRule="auto"/>
-        <w:rPr>
-          <w:rFonts w:ascii="Times New Roman" w:hAnsi="Times New Roman" w:cs="Times New Roman"/>
-          <w:sz w:val="24"/>
-          <w:szCs w:val="24"/>
-        </w:rPr>
-      </w:pPr>
-    </w:p>
-    <w:p>
-      <w:pPr>
-        <w:spacing w:after="0" w:line="276" w:lineRule="auto"/>
-        <w:rPr>
-          <w:rFonts w:ascii="Times New Roman" w:hAnsi="Times New Roman" w:cs="Times New Roman"/>
-          <w:sz w:val="24"/>
-          <w:szCs w:val="24"/>
-        </w:rPr>
-      </w:pPr>
-      <w:r>
-        <w:rPr>
-          <w:rFonts w:ascii="Times New Roman" w:hAnsi="Times New Roman" w:cs="Times New Roman"/>
-          <w:sz w:val="24"/>
-          <w:szCs w:val="24"/>
-        </w:rPr>
-        <w:t>The most timing consuming algorithm is Dijkstra without the use of the heap structure</w:t>
-      </w:r>
-      <w:r>
-        <w:rPr>
-          <w:rFonts w:ascii="Times New Roman" w:hAnsi="Times New Roman" w:cs="Times New Roman"/>
-          <w:sz w:val="24"/>
-          <w:szCs w:val="24"/>
-        </w:rPr>
-        <w:t xml:space="preserve">, which as explained in the implementation, the overall complexity would be O(n2). This is due to having to iterate through the entire array of vertices every time it needs to find the maximum fringe. Therefore, it performs as expected. As was proven in class, Kruskal’s algorithm with the use of Union-Find operations and Dijkstra’s algorithm with the help of a heap structure would both take an overall complexity time of </w:t>
-      </w:r>
-      <w:proofErr w:type="gramStart"/>
-      <w:r>
-        <w:rPr>
-          <w:rFonts w:ascii="Times New Roman" w:hAnsi="Times New Roman" w:cs="Times New Roman"/>
-          <w:sz w:val="24"/>
-          <w:szCs w:val="24"/>
-        </w:rPr>
-        <w:t>O(</w:t>
-      </w:r>
-      <w:proofErr w:type="gramEnd"/>
-      <w:r>
-        <w:rPr>
-          <w:rFonts w:ascii="Times New Roman" w:hAnsi="Times New Roman" w:cs="Times New Roman"/>
-          <w:sz w:val="24"/>
-          <w:szCs w:val="24"/>
-        </w:rPr>
-        <w:t xml:space="preserve">m log n). This is based on the notion that the Find operation would take </w:t>
-      </w:r>
-      <w:proofErr w:type="gramStart"/>
-      <w:r>
-        <w:rPr>
-          <w:rFonts w:ascii="Times New Roman" w:hAnsi="Times New Roman" w:cs="Times New Roman"/>
-          <w:sz w:val="24"/>
-          <w:szCs w:val="24"/>
-        </w:rPr>
-        <w:t>O(</w:t>
-      </w:r>
-      <w:proofErr w:type="gramEnd"/>
-      <w:r>
-        <w:rPr>
-          <w:rFonts w:ascii="Times New Roman" w:hAnsi="Times New Roman" w:cs="Times New Roman"/>
-          <w:sz w:val="24"/>
-          <w:szCs w:val="24"/>
-        </w:rPr>
-        <w:t>log n) time and the Insert and Delete operations would also take O(log n).</w:t>
-      </w:r>
-      <w:r>
-        <w:rPr>
-          <w:rFonts w:ascii="Times New Roman" w:hAnsi="Times New Roman" w:cs="Times New Roman"/>
-          <w:sz w:val="24"/>
-          <w:szCs w:val="24"/>
-        </w:rPr>
-        <w:t xml:space="preserve"> However, one additional modification that was added to Kruskal’s algorithm was the </w:t>
-      </w:r>
-      <w:proofErr w:type="spellStart"/>
-      <w:r>
-        <w:rPr>
-          <w:rFonts w:ascii="Times New Roman" w:hAnsi="Times New Roman" w:cs="Times New Roman"/>
-          <w:i/>
-          <w:sz w:val="24"/>
-          <w:szCs w:val="24"/>
-        </w:rPr>
-        <w:t>HeapSort</w:t>
-      </w:r>
-      <w:proofErr w:type="spellEnd"/>
-      <w:r>
-        <w:rPr>
-          <w:rFonts w:ascii="Times New Roman" w:hAnsi="Times New Roman" w:cs="Times New Roman"/>
-          <w:sz w:val="24"/>
-          <w:szCs w:val="24"/>
-        </w:rPr>
-        <w:t xml:space="preserve"> </w:t>
-      </w:r>
-      <w:r>
-        <w:rPr>
-          <w:rFonts w:ascii="Times New Roman" w:hAnsi="Times New Roman" w:cs="Times New Roman"/>
-          <w:sz w:val="24"/>
-          <w:szCs w:val="24"/>
-        </w:rPr>
-        <w:lastRenderedPageBreak/>
-        <w:t xml:space="preserve">function, which requires to sort through all the edges of the graph. In addition, after building the maximum spanning tree, the algorithm </w:t>
-      </w:r>
-      <w:proofErr w:type="gramStart"/>
-      <w:r>
-        <w:rPr>
-          <w:rFonts w:ascii="Times New Roman" w:hAnsi="Times New Roman" w:cs="Times New Roman"/>
-          <w:sz w:val="24"/>
-          <w:szCs w:val="24"/>
-        </w:rPr>
-        <w:t>has to</w:t>
-      </w:r>
-      <w:proofErr w:type="gramEnd"/>
-      <w:r>
-        <w:rPr>
-          <w:rFonts w:ascii="Times New Roman" w:hAnsi="Times New Roman" w:cs="Times New Roman"/>
-          <w:sz w:val="24"/>
-          <w:szCs w:val="24"/>
-        </w:rPr>
-        <w:t xml:space="preserve"> run a DFS algorithm to provide the path between the two vertices. Therefore, the performance difference would be due to the constants in the </w:t>
-      </w:r>
-      <w:r>
-        <w:rPr>
-          <w:rFonts w:ascii="Times New Roman" w:hAnsi="Times New Roman" w:cs="Times New Roman"/>
-          <w:sz w:val="24"/>
-          <w:szCs w:val="24"/>
-        </w:rPr>
-        <w:t>Big-O complexity. Although</w:t>
-      </w:r>
-      <w:r>
-        <w:rPr>
-          <w:rFonts w:ascii="Times New Roman" w:hAnsi="Times New Roman" w:cs="Times New Roman"/>
-          <w:sz w:val="24"/>
-          <w:szCs w:val="24"/>
-        </w:rPr>
-        <w:t xml:space="preserve"> there</w:t>
-      </w:r>
-      <w:r>
-        <w:rPr>
-          <w:rFonts w:ascii="Times New Roman" w:hAnsi="Times New Roman" w:cs="Times New Roman"/>
-          <w:sz w:val="24"/>
-          <w:szCs w:val="24"/>
-        </w:rPr>
-        <w:t xml:space="preserve"> </w:t>
-      </w:r>
-      <w:r>
-        <w:rPr>
-          <w:rFonts w:ascii="Times New Roman" w:hAnsi="Times New Roman" w:cs="Times New Roman"/>
-          <w:sz w:val="24"/>
-          <w:szCs w:val="24"/>
-        </w:rPr>
-        <w:t xml:space="preserve">could be </w:t>
-      </w:r>
-      <w:proofErr w:type="gramStart"/>
-      <w:r>
-        <w:rPr>
-          <w:rFonts w:ascii="Times New Roman" w:hAnsi="Times New Roman" w:cs="Times New Roman"/>
-          <w:sz w:val="24"/>
-          <w:szCs w:val="24"/>
-        </w:rPr>
-        <w:t>a number of</w:t>
-      </w:r>
-      <w:proofErr w:type="gramEnd"/>
-      <w:r>
-        <w:rPr>
-          <w:rFonts w:ascii="Times New Roman" w:hAnsi="Times New Roman" w:cs="Times New Roman"/>
-          <w:sz w:val="24"/>
-          <w:szCs w:val="24"/>
-        </w:rPr>
-        <w:t xml:space="preserve"> insertion and deletion operations, the amount of time it will take to sort through all edges in the graph </w:t>
-      </w:r>
-      <w:r>
-        <w:rPr>
-          <w:rFonts w:ascii="Times New Roman" w:hAnsi="Times New Roman" w:cs="Times New Roman"/>
-          <w:sz w:val="24"/>
-          <w:szCs w:val="24"/>
-        </w:rPr>
-        <w:t xml:space="preserve">and also perform DFS on all the edges in the new graph </w:t>
-      </w:r>
-      <w:r>
-        <w:rPr>
-          <w:rFonts w:ascii="Times New Roman" w:hAnsi="Times New Roman" w:cs="Times New Roman"/>
-          <w:sz w:val="24"/>
-          <w:szCs w:val="24"/>
-        </w:rPr>
-        <w:t xml:space="preserve">increase the </w:t>
-      </w:r>
-      <w:r>
-        <w:rPr>
-          <w:rFonts w:ascii="Times New Roman" w:hAnsi="Times New Roman" w:cs="Times New Roman"/>
-          <w:sz w:val="24"/>
-          <w:szCs w:val="24"/>
-        </w:rPr>
-        <w:t>constant value of overall time complexity, and therefore explain the reason it performs slower than Dijkstra’s implementation with a heap.</w:t>
+          <w:b/>
+          <w:sz w:val="28"/>
+          <w:szCs w:val="24"/>
+        </w:rPr>
+        <w:t xml:space="preserve">Conclusion and </w:t>
+      </w:r>
+      <w:r>
+        <w:rPr>
+          <w:rFonts w:ascii="Times New Roman" w:hAnsi="Times New Roman" w:cs="Times New Roman"/>
+          <w:b/>
+          <w:sz w:val="28"/>
+          <w:szCs w:val="24"/>
+        </w:rPr>
+        <w:t>Future Improvements</w:t>
       </w:r>
     </w:p>
     <w:p>
@@ -11905,13 +12418,40 @@
           <w:sz w:val="24"/>
           <w:szCs w:val="24"/>
         </w:rPr>
-        <w:t>Based on the overall average running time, we can observe the following performance relation for dense graphs:</w:t>
+        <w:t xml:space="preserve">As was noted in our performance analysis, the Kruskal’s algorithm has the worst performance in dense graphs and </w:t>
+      </w:r>
+      <w:proofErr w:type="spellStart"/>
+      <w:r>
+        <w:rPr>
+          <w:rFonts w:ascii="Times New Roman" w:hAnsi="Times New Roman" w:cs="Times New Roman"/>
+          <w:i/>
+          <w:sz w:val="24"/>
+          <w:szCs w:val="24"/>
+        </w:rPr>
+        <w:t>HeapSort</w:t>
+      </w:r>
+      <w:proofErr w:type="spellEnd"/>
+      <w:r>
+        <w:rPr>
+          <w:rFonts w:ascii="Times New Roman" w:hAnsi="Times New Roman" w:cs="Times New Roman"/>
+          <w:sz w:val="24"/>
+          <w:szCs w:val="24"/>
+        </w:rPr>
+        <w:t xml:space="preserve"> is the cause of most of the time consumption. This aspect of the implementation could be possibly improved with another type of sorting technique. One of the main issues is the dependency Kruskal has on the number of edges, meaning that the greater the number of edges, the slower this implementation runs due to sorting through all the edges of the graph. If another sorting technique could more quickly sort through the edges, then the implementation could have a better performance. However, the amount of improvement that could be accomplished is questionable, but even reducing it</w:t>
+      </w:r>
+      <w:r>
+        <w:rPr>
+          <w:rFonts w:ascii="Times New Roman" w:hAnsi="Times New Roman" w:cs="Times New Roman"/>
+          <w:sz w:val="24"/>
+          <w:szCs w:val="24"/>
+        </w:rPr>
+        <w:t xml:space="preserve"> enough to be comparable to Dijkstra’s various implementations would be beneficial.</w:t>
       </w:r>
     </w:p>
     <w:p>
       <w:pPr>
         <w:spacing w:after="0" w:line="276" w:lineRule="auto"/>
-        <w:jc w:val="center"/>
+        <w:ind w:firstLine="720"/>
         <w:rPr>
           <w:rFonts w:ascii="Times New Roman" w:hAnsi="Times New Roman" w:cs="Times New Roman"/>
           <w:sz w:val="24"/>
@@ -11924,102 +12464,12 @@
           <w:sz w:val="24"/>
           <w:szCs w:val="24"/>
         </w:rPr>
-        <w:t>Dijkstra with Heap &gt; Dijkstra without Heap &gt; Kruskal</w:t>
-      </w:r>
-    </w:p>
-    <w:p>
-      <w:pPr>
-        <w:spacing w:after="0" w:line="276" w:lineRule="auto"/>
-        <w:rPr>
-          <w:rFonts w:ascii="Times New Roman" w:hAnsi="Times New Roman" w:cs="Times New Roman"/>
-          <w:sz w:val="24"/>
-          <w:szCs w:val="24"/>
-        </w:rPr>
-      </w:pPr>
-      <w:bookmarkStart w:id="0" w:name="_GoBack"/>
-      <w:bookmarkEnd w:id="0"/>
-    </w:p>
-    <w:p>
-      <w:pPr>
-        <w:spacing w:after="0" w:line="276" w:lineRule="auto"/>
-        <w:rPr>
-          <w:rFonts w:ascii="Times New Roman" w:hAnsi="Times New Roman" w:cs="Times New Roman"/>
-          <w:sz w:val="24"/>
-          <w:szCs w:val="24"/>
-        </w:rPr>
-      </w:pPr>
-    </w:p>
-    <w:p>
-      <w:pPr>
-        <w:spacing w:after="0" w:line="276" w:lineRule="auto"/>
-        <w:rPr>
-          <w:rFonts w:ascii="Times New Roman" w:hAnsi="Times New Roman" w:cs="Times New Roman"/>
-          <w:sz w:val="24"/>
-          <w:szCs w:val="24"/>
-        </w:rPr>
-      </w:pPr>
-    </w:p>
-    <w:p>
-      <w:pPr>
-        <w:spacing w:after="0" w:line="276" w:lineRule="auto"/>
-        <w:rPr>
-          <w:rFonts w:ascii="Times New Roman" w:hAnsi="Times New Roman" w:cs="Times New Roman"/>
-          <w:sz w:val="24"/>
-          <w:szCs w:val="24"/>
-        </w:rPr>
-      </w:pPr>
-    </w:p>
-    <w:p>
-      <w:pPr>
-        <w:spacing w:after="0" w:line="276" w:lineRule="auto"/>
-        <w:rPr>
-          <w:rFonts w:ascii="Times New Roman" w:hAnsi="Times New Roman" w:cs="Times New Roman"/>
-          <w:b/>
-          <w:sz w:val="24"/>
-          <w:szCs w:val="24"/>
-        </w:rPr>
-      </w:pPr>
-      <w:r>
-        <w:rPr>
-          <w:rFonts w:ascii="Times New Roman" w:hAnsi="Times New Roman" w:cs="Times New Roman"/>
-          <w:b/>
-          <w:sz w:val="24"/>
-          <w:szCs w:val="24"/>
-        </w:rPr>
-        <w:t>Future Improvements</w:t>
-      </w:r>
-    </w:p>
-    <w:p>
-      <w:pPr>
-        <w:spacing w:after="0" w:line="276" w:lineRule="auto"/>
-        <w:rPr>
-          <w:rFonts w:ascii="Times New Roman" w:hAnsi="Times New Roman" w:cs="Times New Roman"/>
-          <w:sz w:val="24"/>
-          <w:szCs w:val="24"/>
-        </w:rPr>
-      </w:pPr>
-      <w:r>
-        <w:rPr>
-          <w:rFonts w:ascii="Times New Roman" w:hAnsi="Times New Roman" w:cs="Times New Roman"/>
-          <w:sz w:val="24"/>
-          <w:szCs w:val="24"/>
-        </w:rPr>
-        <w:t>Hello</w:t>
-      </w:r>
-    </w:p>
-    <w:p>
-      <w:pPr>
-        <w:spacing w:after="0" w:line="276" w:lineRule="auto"/>
-        <w:rPr>
-          <w:rFonts w:ascii="Times New Roman" w:hAnsi="Times New Roman" w:cs="Times New Roman"/>
-          <w:sz w:val="24"/>
-          <w:szCs w:val="24"/>
-        </w:rPr>
-      </w:pPr>
+        <w:t xml:space="preserve">Overall, we were able to successfully implement three different implementations to solve the network optimization issue of finding the maximum bandwidth path. In doing so, we were able to test the performance of each of these implementations on sparse and dense graphs. The results demonstrated that Dijkstra’s implementation with a heap took the least amount of time to execute and therefore had the best performance for both sparse and dense graphs. </w:t>
+      </w:r>
     </w:p>
     <w:sectPr>
-      <w:headerReference w:type="default" r:id="rId7"/>
-      <w:footerReference w:type="default" r:id="rId8"/>
+      <w:headerReference w:type="default" r:id="rId10"/>
+      <w:footerReference w:type="default" r:id="rId11"/>
       <w:pgSz w:w="12240" w:h="15840"/>
       <w:pgMar w:top="1440" w:right="1440" w:bottom="1440" w:left="1440" w:header="720" w:footer="720" w:gutter="0"/>
       <w:cols w:space="720"/>

</xml_diff>